<commit_message>
CIV-6796 create new doc type for CIV-7058; fix CIV-6017 template
</commit_message>
<xml_diff>
--- a/docker/docmosis/templates/CV-UNS-GAP-ENG-01074.docx
+++ b/docker/docmosis/templates/CV-UNS-GAP-ENG-01074.docx
@@ -156,6 +156,7 @@
               </w:rPr>
               <w:t>&lt;</w:t>
             </w:r>
+            <w:proofErr w:type="spellStart"/>
             <w:r>
               <w:rPr>
                 <w:rFonts w:ascii="Arial" w:hAnsi="Arial" w:cs="Arial"/>
@@ -164,6 +165,7 @@
               </w:rPr>
               <w:t>caseNumber</w:t>
             </w:r>
+            <w:proofErr w:type="spellEnd"/>
             <w:r>
               <w:rPr>
                 <w:rFonts w:ascii="Arial" w:hAnsi="Arial" w:cs="Arial"/>
@@ -236,7 +238,61 @@
                 <w:sz w:val="24"/>
                 <w:szCs w:val="24"/>
               </w:rPr>
-              <w:t>&lt;{dateFormat(creationDate, ‘dd MMMM yyyy’)}&gt;</w:t>
+              <w:t>&lt;{</w:t>
+            </w:r>
+            <w:proofErr w:type="spellStart"/>
+            <w:r>
+              <w:rPr>
+                <w:rFonts w:ascii="Arial" w:hAnsi="Arial" w:cs="Arial"/>
+                <w:sz w:val="24"/>
+                <w:szCs w:val="24"/>
+              </w:rPr>
+              <w:t>dateFormat</w:t>
+            </w:r>
+            <w:proofErr w:type="spellEnd"/>
+            <w:r>
+              <w:rPr>
+                <w:rFonts w:ascii="Arial" w:hAnsi="Arial" w:cs="Arial"/>
+                <w:sz w:val="24"/>
+                <w:szCs w:val="24"/>
+              </w:rPr>
+              <w:t>(</w:t>
+            </w:r>
+            <w:proofErr w:type="spellStart"/>
+            <w:r>
+              <w:rPr>
+                <w:rFonts w:ascii="Arial" w:hAnsi="Arial" w:cs="Arial"/>
+                <w:sz w:val="24"/>
+                <w:szCs w:val="24"/>
+              </w:rPr>
+              <w:t>creationDate</w:t>
+            </w:r>
+            <w:proofErr w:type="spellEnd"/>
+            <w:r>
+              <w:rPr>
+                <w:rFonts w:ascii="Arial" w:hAnsi="Arial" w:cs="Arial"/>
+                <w:sz w:val="24"/>
+                <w:szCs w:val="24"/>
+              </w:rPr>
+              <w:t xml:space="preserve">, ‘d MMMM </w:t>
+            </w:r>
+            <w:proofErr w:type="spellStart"/>
+            <w:r>
+              <w:rPr>
+                <w:rFonts w:ascii="Arial" w:hAnsi="Arial" w:cs="Arial"/>
+                <w:sz w:val="24"/>
+                <w:szCs w:val="24"/>
+              </w:rPr>
+              <w:t>yyyy</w:t>
+            </w:r>
+            <w:proofErr w:type="spellEnd"/>
+            <w:r>
+              <w:rPr>
+                <w:rFonts w:ascii="Arial" w:hAnsi="Arial" w:cs="Arial"/>
+                <w:sz w:val="24"/>
+                <w:szCs w:val="24"/>
+              </w:rPr>
+              <w:t>’)}&gt;</w:t>
             </w:r>
             <w:r>
               <w:rPr>
@@ -491,7 +547,25 @@
                 <w:sz w:val="24"/>
                 <w:szCs w:val="24"/>
               </w:rPr>
-              <w:t>Reference number: &lt;&lt;claimantReference&gt;&gt;</w:t>
+              <w:t>Reference number: &lt;&lt;</w:t>
+            </w:r>
+            <w:proofErr w:type="spellStart"/>
+            <w:r>
+              <w:rPr>
+                <w:rFonts w:ascii="Arial" w:hAnsi="Arial" w:cs="Arial"/>
+                <w:sz w:val="24"/>
+                <w:szCs w:val="24"/>
+              </w:rPr>
+              <w:t>claimantReference</w:t>
+            </w:r>
+            <w:proofErr w:type="spellEnd"/>
+            <w:r>
+              <w:rPr>
+                <w:rFonts w:ascii="Arial" w:hAnsi="Arial" w:cs="Arial"/>
+                <w:sz w:val="24"/>
+                <w:szCs w:val="24"/>
+              </w:rPr>
+              <w:t>&gt;&gt;</w:t>
             </w:r>
           </w:p>
         </w:tc>
@@ -539,7 +613,25 @@
                 <w:sz w:val="24"/>
                 <w:szCs w:val="24"/>
               </w:rPr>
-              <w:t xml:space="preserve">&lt;&lt;cs_false&gt;&gt;&lt;&lt;es_&gt;&gt; </w:t>
+              <w:t>&lt;&lt;</w:t>
+            </w:r>
+            <w:proofErr w:type="spellStart"/>
+            <w:r>
+              <w:rPr>
+                <w:rFonts w:ascii="Arial" w:hAnsi="Arial" w:cs="Arial"/>
+                <w:sz w:val="24"/>
+                <w:szCs w:val="24"/>
+              </w:rPr>
+              <w:t>cs_false</w:t>
+            </w:r>
+            <w:proofErr w:type="spellEnd"/>
+            <w:r>
+              <w:rPr>
+                <w:rFonts w:ascii="Arial" w:hAnsi="Arial" w:cs="Arial"/>
+                <w:sz w:val="24"/>
+                <w:szCs w:val="24"/>
+              </w:rPr>
+              <w:t xml:space="preserve">&gt;&gt;&lt;&lt;es_&gt;&gt; </w:t>
             </w:r>
             <w:r>
               <w:rPr>
@@ -750,7 +842,25 @@
                 <w:sz w:val="24"/>
                 <w:szCs w:val="24"/>
               </w:rPr>
-              <w:t>Reference number: &lt;&lt;defendantReference&gt;&gt;</w:t>
+              <w:t>Reference number: &lt;&lt;</w:t>
+            </w:r>
+            <w:proofErr w:type="spellStart"/>
+            <w:r>
+              <w:rPr>
+                <w:rFonts w:ascii="Arial" w:hAnsi="Arial" w:cs="Arial"/>
+                <w:sz w:val="24"/>
+                <w:szCs w:val="24"/>
+              </w:rPr>
+              <w:t>defendantReference</w:t>
+            </w:r>
+            <w:proofErr w:type="spellEnd"/>
+            <w:r>
+              <w:rPr>
+                <w:rFonts w:ascii="Arial" w:hAnsi="Arial" w:cs="Arial"/>
+                <w:sz w:val="24"/>
+                <w:szCs w:val="24"/>
+              </w:rPr>
+              <w:t>&gt;&gt;</w:t>
             </w:r>
           </w:p>
         </w:tc>
@@ -1001,7 +1111,181 @@
           <w:sz w:val="24"/>
           <w:szCs w:val="24"/>
         </w:rPr>
-        <w:t xml:space="preserve">The hearing of the </w:t>
+        <w:t>The hearing of the application</w:t>
+      </w:r>
+      <w:r>
+        <w:rPr>
+          <w:rFonts w:ascii="Arial" w:hAnsi="Arial" w:cs="Arial"/>
+          <w:sz w:val="24"/>
+          <w:szCs w:val="24"/>
+        </w:rPr>
+        <w:t xml:space="preserve"> </w:t>
+      </w:r>
+      <w:r>
+        <w:rPr>
+          <w:rFonts w:ascii="Arial" w:hAnsi="Arial" w:cs="Arial"/>
+          <w:sz w:val="24"/>
+          <w:szCs w:val="24"/>
+        </w:rPr>
+        <w:t xml:space="preserve">dated </w:t>
+      </w:r>
+      <w:r>
+        <w:rPr>
+          <w:rFonts w:ascii="Arial" w:hAnsi="Arial" w:cs="Arial"/>
+          <w:sz w:val="24"/>
+          <w:szCs w:val="24"/>
+        </w:rPr>
+        <w:t>&lt;&lt;{</w:t>
+      </w:r>
+      <w:proofErr w:type="spellStart"/>
+      <w:r>
+        <w:rPr>
+          <w:rFonts w:ascii="Arial" w:hAnsi="Arial" w:cs="Arial"/>
+          <w:sz w:val="24"/>
+          <w:szCs w:val="24"/>
+        </w:rPr>
+        <w:t>dateFormat</w:t>
+      </w:r>
+      <w:proofErr w:type="spellEnd"/>
+      <w:r>
+        <w:rPr>
+          <w:rFonts w:ascii="Arial" w:hAnsi="Arial" w:cs="Arial"/>
+          <w:sz w:val="24"/>
+          <w:szCs w:val="24"/>
+        </w:rPr>
+        <w:t>(</w:t>
+      </w:r>
+      <w:proofErr w:type="spellStart"/>
+      <w:r>
+        <w:rPr>
+          <w:rFonts w:ascii="Arial" w:hAnsi="Arial" w:cs="Arial"/>
+          <w:sz w:val="24"/>
+          <w:szCs w:val="24"/>
+        </w:rPr>
+        <w:t>applicationDate</w:t>
+      </w:r>
+      <w:proofErr w:type="spellEnd"/>
+      <w:r>
+        <w:rPr>
+          <w:rFonts w:ascii="Arial" w:hAnsi="Arial" w:cs="Arial"/>
+          <w:sz w:val="24"/>
+          <w:szCs w:val="24"/>
+        </w:rPr>
+        <w:t xml:space="preserve">, ‘d MMMM </w:t>
+      </w:r>
+      <w:proofErr w:type="spellStart"/>
+      <w:r>
+        <w:rPr>
+          <w:rFonts w:ascii="Arial" w:hAnsi="Arial" w:cs="Arial"/>
+          <w:sz w:val="24"/>
+          <w:szCs w:val="24"/>
+        </w:rPr>
+        <w:t>yyyy</w:t>
+      </w:r>
+      <w:proofErr w:type="spellEnd"/>
+      <w:r>
+        <w:rPr>
+          <w:rFonts w:ascii="Arial" w:hAnsi="Arial" w:cs="Arial"/>
+          <w:sz w:val="24"/>
+          <w:szCs w:val="24"/>
+        </w:rPr>
+        <w:t xml:space="preserve">’)}&gt;&gt; </w:t>
+      </w:r>
+      <w:r>
+        <w:rPr>
+          <w:rFonts w:ascii="Arial" w:hAnsi="Arial" w:cs="Arial"/>
+          <w:sz w:val="24"/>
+          <w:szCs w:val="24"/>
+        </w:rPr>
+        <w:t xml:space="preserve">will take place on </w:t>
+      </w:r>
+      <w:bookmarkStart w:id="1" w:name="_Hlk114667986"/>
+      <w:r>
+        <w:rPr>
+          <w:rFonts w:ascii="Arial" w:hAnsi="Arial" w:cs="Arial"/>
+          <w:sz w:val="24"/>
+          <w:szCs w:val="24"/>
+        </w:rPr>
+        <w:t>&lt;&lt;</w:t>
+      </w:r>
+      <w:r>
+        <w:rPr>
+          <w:rFonts w:ascii="Arial" w:hAnsi="Arial" w:cs="Arial"/>
+          <w:sz w:val="24"/>
+          <w:szCs w:val="24"/>
+        </w:rPr>
+        <w:t>{</w:t>
+      </w:r>
+      <w:proofErr w:type="spellStart"/>
+      <w:r>
+        <w:rPr>
+          <w:rFonts w:ascii="Arial" w:hAnsi="Arial" w:cs="Arial"/>
+          <w:sz w:val="24"/>
+          <w:szCs w:val="24"/>
+        </w:rPr>
+        <w:t>dateFormat</w:t>
+      </w:r>
+      <w:proofErr w:type="spellEnd"/>
+      <w:r>
+        <w:rPr>
+          <w:rFonts w:ascii="Arial" w:hAnsi="Arial" w:cs="Arial"/>
+          <w:sz w:val="24"/>
+          <w:szCs w:val="24"/>
+        </w:rPr>
+        <w:t>(</w:t>
+      </w:r>
+      <w:proofErr w:type="spellStart"/>
+      <w:r>
+        <w:rPr>
+          <w:rFonts w:ascii="Arial" w:hAnsi="Arial" w:cs="Arial"/>
+          <w:sz w:val="24"/>
+          <w:szCs w:val="24"/>
+        </w:rPr>
+        <w:t>hearingDate</w:t>
+      </w:r>
+      <w:proofErr w:type="spellEnd"/>
+      <w:r>
+        <w:rPr>
+          <w:rFonts w:ascii="Arial" w:hAnsi="Arial" w:cs="Arial"/>
+          <w:sz w:val="24"/>
+          <w:szCs w:val="24"/>
+        </w:rPr>
+        <w:t xml:space="preserve">, ‘d MMMM </w:t>
+      </w:r>
+      <w:proofErr w:type="spellStart"/>
+      <w:r>
+        <w:rPr>
+          <w:rFonts w:ascii="Arial" w:hAnsi="Arial" w:cs="Arial"/>
+          <w:sz w:val="24"/>
+          <w:szCs w:val="24"/>
+        </w:rPr>
+        <w:t>yyyy</w:t>
+      </w:r>
+      <w:proofErr w:type="spellEnd"/>
+      <w:r>
+        <w:rPr>
+          <w:rFonts w:ascii="Arial" w:hAnsi="Arial" w:cs="Arial"/>
+          <w:sz w:val="24"/>
+          <w:szCs w:val="24"/>
+        </w:rPr>
+        <w:t>’)}&gt;</w:t>
+      </w:r>
+      <w:r>
+        <w:rPr>
+          <w:rFonts w:ascii="Arial" w:hAnsi="Arial" w:cs="Arial"/>
+          <w:sz w:val="24"/>
+          <w:szCs w:val="24"/>
+        </w:rPr>
+        <w:t xml:space="preserve">&gt; </w:t>
+      </w:r>
+      <w:bookmarkEnd w:id="1"/>
+      <w:r>
+        <w:rPr>
+          <w:rFonts w:ascii="Arial" w:hAnsi="Arial" w:cs="Arial"/>
+          <w:sz w:val="24"/>
+          <w:szCs w:val="24"/>
+        </w:rPr>
+        <w:t xml:space="preserve">at </w:t>
       </w:r>
       <w:r>
         <w:rPr>
@@ -1019,14 +1303,16 @@
         </w:rPr>
         <w:t>&lt;</w:t>
       </w:r>
-      <w:r>
-        <w:rPr>
-          <w:rFonts w:ascii="Arial" w:hAnsi="Arial" w:cs="Arial"/>
-          <w:sz w:val="24"/>
-          <w:szCs w:val="24"/>
-        </w:rPr>
-        <w:t>applicant</w:t>
-      </w:r>
+      <w:proofErr w:type="spellStart"/>
+      <w:r>
+        <w:rPr>
+          <w:rFonts w:ascii="Arial" w:hAnsi="Arial" w:cs="Arial"/>
+          <w:sz w:val="24"/>
+          <w:szCs w:val="24"/>
+        </w:rPr>
+        <w:t>hearingTime</w:t>
+      </w:r>
+      <w:proofErr w:type="spellEnd"/>
       <w:r>
         <w:rPr>
           <w:rFonts w:ascii="Arial" w:hAnsi="Arial" w:cs="Arial"/>
@@ -1049,55 +1335,7 @@
           <w:sz w:val="24"/>
           <w:szCs w:val="24"/>
         </w:rPr>
-        <w:t xml:space="preserve"> application</w:t>
-      </w:r>
-      <w:r>
-        <w:rPr>
-          <w:rFonts w:ascii="Arial" w:hAnsi="Arial" w:cs="Arial"/>
-          <w:sz w:val="24"/>
-          <w:szCs w:val="24"/>
-        </w:rPr>
-        <w:t xml:space="preserve"> </w:t>
-      </w:r>
-      <w:r>
-        <w:rPr>
-          <w:rFonts w:ascii="Arial" w:hAnsi="Arial" w:cs="Arial"/>
-          <w:sz w:val="24"/>
-          <w:szCs w:val="24"/>
-        </w:rPr>
-        <w:t xml:space="preserve">dated </w:t>
-      </w:r>
-      <w:r>
-        <w:rPr>
-          <w:rFonts w:ascii="Arial" w:hAnsi="Arial" w:cs="Arial"/>
-          <w:sz w:val="24"/>
-          <w:szCs w:val="24"/>
-        </w:rPr>
-        <w:t>&lt;&lt;{dateFormat(</w:t>
-      </w:r>
-      <w:r>
-        <w:rPr>
-          <w:rFonts w:ascii="Arial" w:hAnsi="Arial" w:cs="Arial"/>
-          <w:sz w:val="24"/>
-          <w:szCs w:val="24"/>
-        </w:rPr>
-        <w:t>applicationDate</w:t>
-      </w:r>
-      <w:r>
-        <w:rPr>
-          <w:rFonts w:ascii="Arial" w:hAnsi="Arial" w:cs="Arial"/>
-          <w:sz w:val="24"/>
-          <w:szCs w:val="24"/>
-        </w:rPr>
-        <w:t xml:space="preserve">, ‘dd MMMM yyyy’)}&gt;&gt; </w:t>
-      </w:r>
-      <w:r>
-        <w:rPr>
-          <w:rFonts w:ascii="Arial" w:hAnsi="Arial" w:cs="Arial"/>
-          <w:sz w:val="24"/>
-          <w:szCs w:val="24"/>
-        </w:rPr>
-        <w:t xml:space="preserve">will take place on </w:t>
+        <w:t>.</w:t>
       </w:r>
     </w:p>
     <w:p>
@@ -1119,7 +1357,23 @@
           <w:szCs w:val="24"/>
         </w:rPr>
       </w:pPr>
-      <w:bookmarkStart w:id="1" w:name="_Hlk114667986"/>
+      <w:r>
+        <w:rPr>
+          <w:rFonts w:ascii="Arial" w:hAnsi="Arial" w:cs="Arial"/>
+          <w:sz w:val="24"/>
+          <w:szCs w:val="24"/>
+        </w:rPr>
+        <w:t>The hearing will be held</w:t>
+      </w:r>
+      <w:r>
+        <w:rPr>
+          <w:rFonts w:ascii="Arial" w:hAnsi="Arial" w:cs="Arial"/>
+          <w:sz w:val="24"/>
+          <w:szCs w:val="24"/>
+        </w:rPr>
+        <w:t xml:space="preserve"> </w:t>
+      </w:r>
+      <w:bookmarkStart w:id="2" w:name="_Hlk114659947"/>
       <w:r>
         <w:rPr>
           <w:rFonts w:ascii="Arial" w:hAnsi="Arial" w:cs="Arial"/>
@@ -1134,41 +1388,18 @@
           <w:sz w:val="24"/>
           <w:szCs w:val="24"/>
         </w:rPr>
-        <w:t>&lt;{dateFormat(hearingDate, ‘dd MMMM yyyy’)}&gt;</w:t>
-      </w:r>
-      <w:r>
-        <w:rPr>
-          <w:rFonts w:ascii="Arial" w:hAnsi="Arial" w:cs="Arial"/>
-          <w:sz w:val="24"/>
-          <w:szCs w:val="24"/>
-        </w:rPr>
-        <w:t xml:space="preserve">&gt; </w:t>
-      </w:r>
-      <w:bookmarkEnd w:id="1"/>
-      <w:r>
-        <w:rPr>
-          <w:rFonts w:ascii="Arial" w:hAnsi="Arial" w:cs="Arial"/>
-          <w:sz w:val="24"/>
-          <w:szCs w:val="24"/>
-        </w:rPr>
-        <w:t xml:space="preserve">at </w:t>
-      </w:r>
-      <w:r>
-        <w:rPr>
-          <w:rFonts w:ascii="Arial" w:hAnsi="Arial" w:cs="Arial"/>
-          <w:sz w:val="24"/>
-          <w:szCs w:val="24"/>
-        </w:rPr>
         <w:t>&lt;</w:t>
       </w:r>
-      <w:r>
-        <w:rPr>
-          <w:rFonts w:ascii="Arial" w:hAnsi="Arial" w:cs="Arial"/>
-          <w:sz w:val="24"/>
-          <w:szCs w:val="24"/>
-        </w:rPr>
-        <w:t>&lt;hearingTime&gt;</w:t>
-      </w:r>
+      <w:proofErr w:type="spellStart"/>
+      <w:r>
+        <w:rPr>
+          <w:rFonts w:ascii="Arial" w:hAnsi="Arial" w:cs="Arial"/>
+          <w:sz w:val="24"/>
+          <w:szCs w:val="24"/>
+        </w:rPr>
+        <w:t>hearingType</w:t>
+      </w:r>
+      <w:proofErr w:type="spellEnd"/>
       <w:r>
         <w:rPr>
           <w:rFonts w:ascii="Arial" w:hAnsi="Arial" w:cs="Arial"/>
@@ -1183,7 +1414,82 @@
           <w:sz w:val="24"/>
           <w:szCs w:val="24"/>
         </w:rPr>
-        <w:t>.</w:t>
+        <w:t>&gt;</w:t>
+      </w:r>
+      <w:bookmarkEnd w:id="2"/>
+      <w:r>
+        <w:rPr>
+          <w:rFonts w:ascii="Arial" w:hAnsi="Arial" w:cs="Arial"/>
+          <w:sz w:val="16"/>
+          <w:szCs w:val="16"/>
+        </w:rPr>
+        <w:t>&lt;&lt;cs_</w:t>
+      </w:r>
+      <w:r>
+        <w:rPr>
+          <w:rFonts w:ascii="Arial" w:hAnsi="Arial" w:cs="Arial"/>
+          <w:sz w:val="16"/>
+          <w:szCs w:val="16"/>
+        </w:rPr>
+        <w:t>{</w:t>
+      </w:r>
+      <w:proofErr w:type="spellStart"/>
+      <w:r>
+        <w:rPr>
+          <w:rFonts w:ascii="Arial" w:hAnsi="Arial" w:cs="Arial"/>
+          <w:sz w:val="16"/>
+          <w:szCs w:val="16"/>
+        </w:rPr>
+        <w:t>hearingType</w:t>
+      </w:r>
+      <w:proofErr w:type="spellEnd"/>
+      <w:r>
+        <w:rPr>
+          <w:rFonts w:ascii="Arial" w:hAnsi="Arial" w:cs="Arial"/>
+          <w:sz w:val="16"/>
+          <w:szCs w:val="16"/>
+        </w:rPr>
+        <w:t>==</w:t>
+      </w:r>
+      <w:r>
+        <w:rPr>
+          <w:rFonts w:ascii="Arial" w:hAnsi="Arial" w:cs="Arial"/>
+          <w:highlight w:val="yellow"/>
+          <w:lang w:val="en-US"/>
+        </w:rPr>
+        <w:t>‘</w:t>
+      </w:r>
+      <w:r>
+        <w:rPr>
+          <w:rFonts w:ascii="Arial" w:hAnsi="Arial" w:cs="Arial"/>
+          <w:sz w:val="16"/>
+          <w:szCs w:val="16"/>
+        </w:rPr>
+        <w:t>in person</w:t>
+      </w:r>
+      <w:r>
+        <w:rPr>
+          <w:rFonts w:ascii="Arial" w:hAnsi="Arial" w:cs="Arial"/>
+          <w:highlight w:val="yellow"/>
+          <w:lang w:val="en-US"/>
+        </w:rPr>
+        <w:t>’</w:t>
+      </w:r>
+      <w:r>
+        <w:rPr>
+          <w:rFonts w:ascii="Arial" w:hAnsi="Arial" w:cs="Arial"/>
+          <w:sz w:val="16"/>
+          <w:szCs w:val="16"/>
+        </w:rPr>
+        <w:t>}</w:t>
+      </w:r>
+      <w:r>
+        <w:rPr>
+          <w:rFonts w:ascii="Arial" w:hAnsi="Arial" w:cs="Arial"/>
+          <w:sz w:val="16"/>
+          <w:szCs w:val="16"/>
+        </w:rPr>
+        <w:t>&gt;&gt;</w:t>
       </w:r>
     </w:p>
     <w:p>
@@ -1191,6 +1497,7 @@
         <w:spacing w:line="240" w:lineRule="auto"/>
         <w:rPr>
           <w:rFonts w:ascii="Arial" w:hAnsi="Arial" w:cs="Arial"/>
+          <w:color w:val="000000" w:themeColor="text1"/>
           <w:sz w:val="24"/>
           <w:szCs w:val="24"/>
         </w:rPr>
@@ -1201,85 +1508,173 @@
         <w:spacing w:line="240" w:lineRule="auto"/>
         <w:rPr>
           <w:rFonts w:ascii="Arial" w:hAnsi="Arial" w:cs="Arial"/>
-          <w:sz w:val="24"/>
-          <w:szCs w:val="24"/>
-        </w:rPr>
-      </w:pPr>
-      <w:r>
-        <w:rPr>
-          <w:rFonts w:ascii="Arial" w:hAnsi="Arial" w:cs="Arial"/>
-          <w:sz w:val="24"/>
-          <w:szCs w:val="24"/>
-        </w:rPr>
-        <w:t>The hearing will be held</w:t>
-      </w:r>
-      <w:r>
-        <w:rPr>
-          <w:rFonts w:ascii="Arial" w:hAnsi="Arial" w:cs="Arial"/>
-          <w:sz w:val="24"/>
-          <w:szCs w:val="24"/>
-        </w:rPr>
-        <w:t xml:space="preserve"> </w:t>
-      </w:r>
-      <w:bookmarkStart w:id="2" w:name="_Hlk114659947"/>
-      <w:r>
-        <w:rPr>
-          <w:rFonts w:ascii="Arial" w:hAnsi="Arial" w:cs="Arial"/>
-          <w:sz w:val="24"/>
-          <w:szCs w:val="24"/>
-        </w:rPr>
-        <w:t>&lt;</w:t>
-      </w:r>
-      <w:r>
-        <w:rPr>
-          <w:rFonts w:ascii="Arial" w:hAnsi="Arial" w:cs="Arial"/>
-          <w:sz w:val="24"/>
-          <w:szCs w:val="24"/>
-        </w:rPr>
-        <w:t>&lt;hearingType&gt;</w:t>
-      </w:r>
-      <w:r>
-        <w:rPr>
-          <w:rFonts w:ascii="Arial" w:hAnsi="Arial" w:cs="Arial"/>
+          <w:sz w:val="16"/>
+          <w:szCs w:val="16"/>
+        </w:rPr>
+      </w:pPr>
+      <w:r>
+        <w:rPr>
+          <w:rFonts w:ascii="Arial" w:hAnsi="Arial" w:cs="Arial"/>
+          <w:color w:val="000000" w:themeColor="text1"/>
+          <w:sz w:val="24"/>
+          <w:szCs w:val="24"/>
+        </w:rPr>
+        <w:t>at &lt;</w:t>
+      </w:r>
+      <w:r>
+        <w:rPr>
+          <w:rFonts w:ascii="Arial" w:hAnsi="Arial" w:cs="Arial"/>
+          <w:color w:val="000000" w:themeColor="text1"/>
+          <w:sz w:val="24"/>
+          <w:szCs w:val="24"/>
+        </w:rPr>
+        <w:t>&lt;court</w:t>
+      </w:r>
+      <w:r>
+        <w:rPr>
+          <w:rFonts w:ascii="Arial" w:hAnsi="Arial" w:cs="Arial"/>
+          <w:color w:val="000000" w:themeColor="text1"/>
           <w:sz w:val="24"/>
           <w:szCs w:val="24"/>
         </w:rPr>
         <w:t>&gt;</w:t>
       </w:r>
-      <w:bookmarkEnd w:id="2"/>
+      <w:r>
+        <w:rPr>
+          <w:rFonts w:ascii="Arial" w:hAnsi="Arial" w:cs="Arial"/>
+          <w:color w:val="000000" w:themeColor="text1"/>
+          <w:sz w:val="24"/>
+          <w:szCs w:val="24"/>
+        </w:rPr>
+        <w:t>&gt;</w:t>
+      </w:r>
+      <w:r>
+        <w:rPr>
+          <w:rFonts w:ascii="Arial" w:hAnsi="Arial" w:cs="Arial"/>
+          <w:sz w:val="16"/>
+          <w:szCs w:val="16"/>
+        </w:rPr>
+        <w:t>&lt;&lt;es_ &gt;&gt;</w:t>
+      </w:r>
     </w:p>
     <w:p>
       <w:pPr>
         <w:spacing w:line="240" w:lineRule="auto"/>
         <w:rPr>
           <w:rFonts w:ascii="Arial" w:hAnsi="Arial" w:cs="Arial"/>
-          <w:sz w:val="24"/>
-          <w:szCs w:val="24"/>
-        </w:rPr>
-      </w:pPr>
-      <w:r>
-        <w:rPr>
-          <w:rFonts w:ascii="Arial" w:hAnsi="Arial" w:cs="Arial"/>
           <w:sz w:val="16"/>
           <w:szCs w:val="16"/>
         </w:rPr>
-        <w:t>&lt;&lt;cs_</w:t>
-      </w:r>
+      </w:pPr>
+    </w:p>
+    <w:p>
+      <w:pPr>
+        <w:spacing w:line="240" w:lineRule="auto"/>
+        <w:rPr>
+          <w:rFonts w:ascii="Arial" w:hAnsi="Arial" w:cs="Arial"/>
+          <w:sz w:val="24"/>
+          <w:szCs w:val="24"/>
+        </w:rPr>
+      </w:pPr>
+      <w:r>
+        <w:rPr>
+          <w:rFonts w:ascii="Arial" w:hAnsi="Arial" w:cs="Arial"/>
+          <w:sz w:val="24"/>
+          <w:szCs w:val="24"/>
+        </w:rPr>
+        <w:t>The time estimate for the</w:t>
+      </w:r>
+      <w:r>
+        <w:rPr>
+          <w:rFonts w:ascii="Arial" w:hAnsi="Arial" w:cs="Arial"/>
+          <w:sz w:val="24"/>
+          <w:szCs w:val="24"/>
+        </w:rPr>
+        <w:t xml:space="preserve"> </w:t>
+      </w:r>
+      <w:r>
+        <w:rPr>
+          <w:rFonts w:ascii="Arial" w:hAnsi="Arial" w:cs="Arial"/>
+          <w:sz w:val="24"/>
+          <w:szCs w:val="24"/>
+        </w:rPr>
+        <w:t>hearing</w:t>
+      </w:r>
+      <w:r>
+        <w:rPr>
+          <w:rFonts w:ascii="Arial" w:hAnsi="Arial" w:cs="Arial"/>
+          <w:sz w:val="24"/>
+          <w:szCs w:val="24"/>
+        </w:rPr>
+        <w:t xml:space="preserve"> </w:t>
+      </w:r>
+      <w:r>
+        <w:rPr>
+          <w:rFonts w:ascii="Arial" w:hAnsi="Arial" w:cs="Arial"/>
+          <w:sz w:val="24"/>
+          <w:szCs w:val="24"/>
+        </w:rPr>
+        <w:t>is</w:t>
+      </w:r>
+      <w:r>
+        <w:rPr>
+          <w:rFonts w:ascii="Arial" w:hAnsi="Arial" w:cs="Arial"/>
+          <w:sz w:val="24"/>
+          <w:szCs w:val="24"/>
+        </w:rPr>
+        <w:t xml:space="preserve"> </w:t>
+      </w:r>
+      <w:bookmarkStart w:id="3" w:name="_Hlk114659958"/>
+      <w:r>
+        <w:rPr>
+          <w:rFonts w:ascii="Arial" w:hAnsi="Arial" w:cs="Arial"/>
+          <w:sz w:val="24"/>
+          <w:szCs w:val="24"/>
+        </w:rPr>
+        <w:t>&lt;</w:t>
+      </w:r>
+      <w:r>
+        <w:rPr>
+          <w:rFonts w:ascii="Arial" w:hAnsi="Arial" w:cs="Arial"/>
+          <w:sz w:val="24"/>
+          <w:szCs w:val="24"/>
+        </w:rPr>
+        <w:t>&lt;</w:t>
+      </w:r>
+      <w:proofErr w:type="spellStart"/>
+      <w:r>
+        <w:rPr>
+          <w:rFonts w:ascii="Arial" w:hAnsi="Arial" w:cs="Arial"/>
+          <w:sz w:val="24"/>
+          <w:szCs w:val="24"/>
+        </w:rPr>
+        <w:t>hearingDuration</w:t>
+      </w:r>
+      <w:proofErr w:type="spellEnd"/>
+      <w:r>
+        <w:rPr>
+          <w:rFonts w:ascii="Arial" w:hAnsi="Arial" w:cs="Arial"/>
+          <w:sz w:val="24"/>
+          <w:szCs w:val="24"/>
+        </w:rPr>
+        <w:t>&gt;</w:t>
+      </w:r>
+      <w:r>
+        <w:rPr>
+          <w:rFonts w:ascii="Arial" w:hAnsi="Arial" w:cs="Arial"/>
+          <w:sz w:val="24"/>
+          <w:szCs w:val="24"/>
+        </w:rPr>
+        <w:t>&gt;.</w:t>
+      </w:r>
+      <w:bookmarkEnd w:id="3"/>
       <w:r>
         <w:rPr>
           <w:rFonts w:ascii="Arial" w:hAnsi="Arial" w:cs="Arial"/>
           <w:sz w:val="16"/>
           <w:szCs w:val="16"/>
         </w:rPr>
-        <w:t>{hearingType==</w:t>
-      </w:r>
-      <w:r>
-        <w:rPr>
-          <w:rFonts w:ascii="Arial" w:hAnsi="Arial" w:cs="Arial"/>
-          <w:highlight w:val="yellow"/>
-          <w:lang w:val="en-US"/>
-        </w:rPr>
-        <w:t>‘</w:t>
+        <w:t>&lt;&lt;cs_</w:t>
       </w:r>
       <w:r>
         <w:rPr>
@@ -1287,30 +1682,47 @@
           <w:sz w:val="16"/>
           <w:szCs w:val="16"/>
         </w:rPr>
-        <w:t>in person</w:t>
-      </w:r>
-      <w:r>
-        <w:rPr>
-          <w:rFonts w:ascii="Arial" w:hAnsi="Arial" w:cs="Arial"/>
-          <w:highlight w:val="yellow"/>
-          <w:lang w:val="en-US"/>
-        </w:rPr>
-        <w:t>’</w:t>
-      </w:r>
+        <w:t>{</w:t>
+      </w:r>
+      <w:proofErr w:type="spellStart"/>
       <w:r>
         <w:rPr>
           <w:rFonts w:ascii="Arial" w:hAnsi="Arial" w:cs="Arial"/>
           <w:sz w:val="16"/>
           <w:szCs w:val="16"/>
         </w:rPr>
-        <w:t>}</w:t>
-      </w:r>
+        <w:t>additionalInfo</w:t>
+      </w:r>
+      <w:proofErr w:type="spellEnd"/>
       <w:r>
         <w:rPr>
           <w:rFonts w:ascii="Arial" w:hAnsi="Arial" w:cs="Arial"/>
           <w:sz w:val="16"/>
           <w:szCs w:val="16"/>
         </w:rPr>
+        <w:t>!=</w:t>
+      </w:r>
+      <w:r>
+        <w:rPr>
+          <w:rFonts w:ascii="Arial" w:hAnsi="Arial" w:cs="Arial"/>
+          <w:lang w:val="en-US"/>
+        </w:rPr>
+        <w:t>null</w:t>
+      </w:r>
+      <w:r>
+        <w:rPr>
+          <w:rFonts w:ascii="Arial" w:hAnsi="Arial" w:cs="Arial"/>
+          <w:sz w:val="16"/>
+          <w:szCs w:val="16"/>
+        </w:rPr>
+        <w:t>}</w:t>
+      </w:r>
+      <w:r>
+        <w:rPr>
+          <w:rFonts w:ascii="Arial" w:hAnsi="Arial" w:cs="Arial"/>
+          <w:sz w:val="16"/>
+          <w:szCs w:val="16"/>
+        </w:rPr>
         <w:t>&gt;&gt;</w:t>
       </w:r>
     </w:p>
@@ -1323,58 +1735,66 @@
           <w:szCs w:val="24"/>
         </w:rPr>
       </w:pPr>
+      <w:bookmarkStart w:id="4" w:name="_Hlk114659973"/>
     </w:p>
     <w:p>
       <w:pPr>
         <w:spacing w:line="240" w:lineRule="auto"/>
         <w:rPr>
           <w:rFonts w:ascii="Arial" w:hAnsi="Arial" w:cs="Arial"/>
-          <w:sz w:val="24"/>
-          <w:szCs w:val="24"/>
-        </w:rPr>
-      </w:pPr>
-      <w:r>
-        <w:rPr>
-          <w:rFonts w:ascii="Arial" w:hAnsi="Arial" w:cs="Arial"/>
-          <w:color w:val="000000" w:themeColor="text1"/>
-          <w:sz w:val="24"/>
-          <w:szCs w:val="24"/>
-        </w:rPr>
-        <w:t>at &lt;</w:t>
-      </w:r>
-      <w:r>
-        <w:rPr>
-          <w:rFonts w:ascii="Arial" w:hAnsi="Arial" w:cs="Arial"/>
-          <w:color w:val="000000" w:themeColor="text1"/>
-          <w:sz w:val="24"/>
-          <w:szCs w:val="24"/>
-        </w:rPr>
-        <w:t>&lt;court</w:t>
-      </w:r>
-      <w:r>
-        <w:rPr>
-          <w:rFonts w:ascii="Arial" w:hAnsi="Arial" w:cs="Arial"/>
-          <w:color w:val="000000" w:themeColor="text1"/>
-          <w:sz w:val="24"/>
-          <w:szCs w:val="24"/>
-        </w:rPr>
-        <w:t>&gt;</w:t>
-      </w:r>
-      <w:r>
-        <w:rPr>
-          <w:rFonts w:ascii="Arial" w:hAnsi="Arial" w:cs="Arial"/>
-          <w:color w:val="000000" w:themeColor="text1"/>
-          <w:sz w:val="24"/>
-          <w:szCs w:val="24"/>
-        </w:rPr>
-        <w:t>&gt;</w:t>
-      </w:r>
-      <w:r>
-        <w:rPr>
-          <w:rFonts w:ascii="Arial" w:hAnsi="Arial" w:cs="Arial"/>
           <w:sz w:val="16"/>
           <w:szCs w:val="16"/>
         </w:rPr>
+      </w:pPr>
+      <w:r>
+        <w:rPr>
+          <w:rFonts w:ascii="Arial" w:hAnsi="Arial" w:cs="Arial"/>
+          <w:sz w:val="24"/>
+          <w:szCs w:val="24"/>
+        </w:rPr>
+        <w:t>&lt;</w:t>
+      </w:r>
+      <w:r>
+        <w:rPr>
+          <w:rFonts w:ascii="Arial" w:hAnsi="Arial" w:cs="Arial"/>
+          <w:sz w:val="24"/>
+          <w:szCs w:val="24"/>
+        </w:rPr>
+        <w:t>&lt;</w:t>
+      </w:r>
+      <w:proofErr w:type="spellStart"/>
+      <w:r>
+        <w:rPr>
+          <w:rFonts w:ascii="Arial" w:hAnsi="Arial" w:cs="Arial"/>
+          <w:sz w:val="24"/>
+          <w:szCs w:val="24"/>
+        </w:rPr>
+        <w:t>additionalInfo</w:t>
+      </w:r>
+      <w:proofErr w:type="spellEnd"/>
+      <w:r>
+        <w:rPr>
+          <w:rFonts w:ascii="Arial" w:hAnsi="Arial" w:cs="Arial"/>
+          <w:sz w:val="24"/>
+          <w:szCs w:val="24"/>
+        </w:rPr>
+        <w:t>&gt;</w:t>
+      </w:r>
+      <w:r>
+        <w:rPr>
+          <w:rFonts w:ascii="Arial" w:hAnsi="Arial" w:cs="Arial"/>
+          <w:sz w:val="24"/>
+          <w:szCs w:val="24"/>
+        </w:rPr>
+        <w:t>&gt;</w:t>
+      </w:r>
+      <w:bookmarkEnd w:id="4"/>
+      <w:r>
+        <w:rPr>
+          <w:rFonts w:ascii="Arial" w:hAnsi="Arial" w:cs="Arial"/>
+          <w:sz w:val="16"/>
+          <w:szCs w:val="16"/>
+        </w:rPr>
         <w:t>&lt;&lt;es_ &gt;&gt;</w:t>
       </w:r>
     </w:p>
@@ -1383,8 +1803,8 @@
         <w:spacing w:line="240" w:lineRule="auto"/>
         <w:rPr>
           <w:rFonts w:ascii="Arial" w:hAnsi="Arial" w:cs="Arial"/>
-          <w:sz w:val="24"/>
-          <w:szCs w:val="24"/>
+          <w:sz w:val="16"/>
+          <w:szCs w:val="16"/>
         </w:rPr>
       </w:pPr>
     </w:p>
@@ -1400,152 +1820,12 @@
       <w:r>
         <w:rPr>
           <w:rFonts w:ascii="Arial" w:hAnsi="Arial" w:cs="Arial"/>
-          <w:sz w:val="24"/>
-          <w:szCs w:val="24"/>
-        </w:rPr>
-        <w:t>The time estimate for the</w:t>
-      </w:r>
-      <w:r>
-        <w:rPr>
-          <w:rFonts w:ascii="Arial" w:hAnsi="Arial" w:cs="Arial"/>
-          <w:sz w:val="24"/>
-          <w:szCs w:val="24"/>
-        </w:rPr>
-        <w:t xml:space="preserve"> </w:t>
-      </w:r>
-      <w:r>
-        <w:rPr>
-          <w:rFonts w:ascii="Arial" w:hAnsi="Arial" w:cs="Arial"/>
-          <w:sz w:val="24"/>
-          <w:szCs w:val="24"/>
-        </w:rPr>
-        <w:t>hearing</w:t>
-      </w:r>
-      <w:r>
-        <w:rPr>
-          <w:rFonts w:ascii="Arial" w:hAnsi="Arial" w:cs="Arial"/>
-          <w:sz w:val="24"/>
-          <w:szCs w:val="24"/>
-        </w:rPr>
-        <w:t xml:space="preserve"> </w:t>
-      </w:r>
-      <w:r>
-        <w:rPr>
-          <w:rFonts w:ascii="Arial" w:hAnsi="Arial" w:cs="Arial"/>
-          <w:sz w:val="24"/>
-          <w:szCs w:val="24"/>
-        </w:rPr>
-        <w:t>is</w:t>
-      </w:r>
-      <w:r>
-        <w:rPr>
-          <w:rFonts w:ascii="Arial" w:hAnsi="Arial" w:cs="Arial"/>
-          <w:sz w:val="24"/>
-          <w:szCs w:val="24"/>
-        </w:rPr>
-        <w:t xml:space="preserve"> </w:t>
-      </w:r>
-      <w:bookmarkStart w:id="3" w:name="_Hlk114659958"/>
-      <w:r>
-        <w:rPr>
-          <w:rFonts w:ascii="Arial" w:hAnsi="Arial" w:cs="Arial"/>
-          <w:sz w:val="24"/>
-          <w:szCs w:val="24"/>
-        </w:rPr>
-        <w:t>&lt;</w:t>
-      </w:r>
-      <w:r>
-        <w:rPr>
-          <w:rFonts w:ascii="Arial" w:hAnsi="Arial" w:cs="Arial"/>
-          <w:sz w:val="24"/>
-          <w:szCs w:val="24"/>
-        </w:rPr>
-        <w:t>&lt;hearingDuration&gt;</w:t>
-      </w:r>
-      <w:r>
-        <w:rPr>
-          <w:rFonts w:ascii="Arial" w:hAnsi="Arial" w:cs="Arial"/>
-          <w:sz w:val="24"/>
-          <w:szCs w:val="24"/>
-        </w:rPr>
-        <w:t>&gt;.</w:t>
-      </w:r>
-      <w:bookmarkEnd w:id="3"/>
-    </w:p>
-    <w:p>
-      <w:pPr>
-        <w:spacing w:line="240" w:lineRule="auto"/>
-        <w:rPr>
-          <w:rFonts w:ascii="Arial" w:hAnsi="Arial" w:cs="Arial"/>
-          <w:sz w:val="24"/>
-          <w:szCs w:val="24"/>
-        </w:rPr>
-      </w:pPr>
-    </w:p>
-    <w:p>
-      <w:pPr>
-        <w:spacing w:line="240" w:lineRule="auto"/>
-        <w:rPr>
-          <w:rFonts w:ascii="Arial" w:hAnsi="Arial" w:cs="Arial"/>
-          <w:sz w:val="24"/>
-          <w:szCs w:val="24"/>
-        </w:rPr>
-      </w:pPr>
-      <w:bookmarkStart w:id="4" w:name="_Hlk114659973"/>
-      <w:r>
-        <w:rPr>
-          <w:rFonts w:ascii="Arial" w:hAnsi="Arial" w:cs="Arial"/>
-          <w:sz w:val="24"/>
-          <w:szCs w:val="24"/>
-        </w:rPr>
-        <w:lastRenderedPageBreak/>
-        <w:t>&lt;</w:t>
-      </w:r>
-      <w:r>
-        <w:rPr>
-          <w:rFonts w:ascii="Arial" w:hAnsi="Arial" w:cs="Arial"/>
-          <w:sz w:val="24"/>
-          <w:szCs w:val="24"/>
-        </w:rPr>
-        <w:t>&lt;additionalInfo&gt;</w:t>
-      </w:r>
-      <w:r>
-        <w:rPr>
-          <w:rFonts w:ascii="Arial" w:hAnsi="Arial" w:cs="Arial"/>
-          <w:sz w:val="24"/>
-          <w:szCs w:val="24"/>
-        </w:rPr>
-        <w:t>&gt;</w:t>
-      </w:r>
-    </w:p>
-    <w:bookmarkEnd w:id="4"/>
-    <w:p>
-      <w:pPr>
-        <w:spacing w:line="240" w:lineRule="auto"/>
-        <w:rPr>
-          <w:rFonts w:ascii="Arial" w:hAnsi="Arial" w:cs="Arial"/>
-          <w:sz w:val="24"/>
-          <w:szCs w:val="24"/>
-        </w:rPr>
-      </w:pPr>
-    </w:p>
-    <w:p>
-      <w:pPr>
-        <w:spacing w:after="240"/>
-        <w:rPr>
-          <w:rFonts w:ascii="Arial" w:hAnsi="Arial" w:cs="Arial"/>
-          <w:sz w:val="24"/>
-          <w:szCs w:val="24"/>
-        </w:rPr>
-      </w:pPr>
-      <w:r>
-        <w:rPr>
-          <w:rFonts w:ascii="Arial" w:hAnsi="Arial" w:cs="Arial"/>
           <w:b/>
           <w:bCs/>
           <w:sz w:val="24"/>
           <w:szCs w:val="24"/>
         </w:rPr>
+        <w:lastRenderedPageBreak/>
         <w:t xml:space="preserve">Please note: </w:t>
       </w:r>
       <w:r>
@@ -1572,16 +1852,6 @@
         </w:rPr>
         <w:t>, in which case you will be notified.</w:t>
       </w:r>
-    </w:p>
-    <w:p>
-      <w:pPr>
-        <w:spacing w:after="240"/>
-        <w:rPr>
-          <w:rFonts w:ascii="Arial" w:hAnsi="Arial" w:cs="Arial"/>
-          <w:sz w:val="24"/>
-          <w:szCs w:val="24"/>
-        </w:rPr>
-      </w:pPr>
     </w:p>
     <w:sectPr>
       <w:footerReference w:type="even" r:id="rId9"/>

</xml_diff>

<commit_message>
CIV-7095 hearing notice template
</commit_message>
<xml_diff>
--- a/docker/docmosis/templates/CV-UNS-GAP-ENG-01074.docx
+++ b/docker/docmosis/templates/CV-UNS-GAP-ENG-01074.docx
@@ -156,6 +156,7 @@
               </w:rPr>
               <w:t>&lt;</w:t>
             </w:r>
+            <w:proofErr w:type="spellStart"/>
             <w:r>
               <w:rPr>
                 <w:rFonts w:ascii="Arial" w:hAnsi="Arial" w:cs="Arial"/>
@@ -164,6 +165,7 @@
               </w:rPr>
               <w:t>caseNumber</w:t>
             </w:r>
+            <w:proofErr w:type="spellEnd"/>
             <w:r>
               <w:rPr>
                 <w:rFonts w:ascii="Arial" w:hAnsi="Arial" w:cs="Arial"/>
@@ -236,7 +238,61 @@
                 <w:sz w:val="24"/>
                 <w:szCs w:val="24"/>
               </w:rPr>
-              <w:t>&lt;{dateFormat(creationDate, ‘d MMMM yyyy’)}&gt;</w:t>
+              <w:t>&lt;{</w:t>
+            </w:r>
+            <w:proofErr w:type="spellStart"/>
+            <w:r>
+              <w:rPr>
+                <w:rFonts w:ascii="Arial" w:hAnsi="Arial" w:cs="Arial"/>
+                <w:sz w:val="24"/>
+                <w:szCs w:val="24"/>
+              </w:rPr>
+              <w:t>dateFormat</w:t>
+            </w:r>
+            <w:proofErr w:type="spellEnd"/>
+            <w:r>
+              <w:rPr>
+                <w:rFonts w:ascii="Arial" w:hAnsi="Arial" w:cs="Arial"/>
+                <w:sz w:val="24"/>
+                <w:szCs w:val="24"/>
+              </w:rPr>
+              <w:t>(</w:t>
+            </w:r>
+            <w:proofErr w:type="spellStart"/>
+            <w:r>
+              <w:rPr>
+                <w:rFonts w:ascii="Arial" w:hAnsi="Arial" w:cs="Arial"/>
+                <w:sz w:val="24"/>
+                <w:szCs w:val="24"/>
+              </w:rPr>
+              <w:t>creationDate</w:t>
+            </w:r>
+            <w:proofErr w:type="spellEnd"/>
+            <w:r>
+              <w:rPr>
+                <w:rFonts w:ascii="Arial" w:hAnsi="Arial" w:cs="Arial"/>
+                <w:sz w:val="24"/>
+                <w:szCs w:val="24"/>
+              </w:rPr>
+              <w:t xml:space="preserve">, ‘d MMMM </w:t>
+            </w:r>
+            <w:proofErr w:type="spellStart"/>
+            <w:r>
+              <w:rPr>
+                <w:rFonts w:ascii="Arial" w:hAnsi="Arial" w:cs="Arial"/>
+                <w:sz w:val="24"/>
+                <w:szCs w:val="24"/>
+              </w:rPr>
+              <w:t>yyyy</w:t>
+            </w:r>
+            <w:proofErr w:type="spellEnd"/>
+            <w:r>
+              <w:rPr>
+                <w:rFonts w:ascii="Arial" w:hAnsi="Arial" w:cs="Arial"/>
+                <w:sz w:val="24"/>
+                <w:szCs w:val="24"/>
+              </w:rPr>
+              <w:t>’)}&gt;</w:t>
             </w:r>
             <w:r>
               <w:rPr>
@@ -399,9 +455,9 @@
         <w:tblLook w:val="04A0" w:firstRow="1" w:lastRow="0" w:firstColumn="1" w:lastColumn="0" w:noHBand="0" w:noVBand="1"/>
       </w:tblPr>
       <w:tblGrid>
-        <w:gridCol w:w="3245"/>
-        <w:gridCol w:w="3245"/>
-        <w:gridCol w:w="3246"/>
+        <w:gridCol w:w="3976"/>
+        <w:gridCol w:w="2308"/>
+        <w:gridCol w:w="3462"/>
       </w:tblGrid>
       <w:tr>
         <w:tc>
@@ -419,10 +475,58 @@
             <w:r>
               <w:rPr>
                 <w:rFonts w:ascii="Arial" w:hAnsi="Arial" w:cs="Arial"/>
+                <w:sz w:val="16"/>
+                <w:szCs w:val="16"/>
+              </w:rPr>
+              <w:t>&lt;&lt;cs_claimant</w:t>
+            </w:r>
+            <w:r>
+              <w:rPr>
+                <w:rFonts w:ascii="Arial" w:hAnsi="Arial" w:cs="Arial"/>
+                <w:sz w:val="16"/>
+                <w:szCs w:val="16"/>
+              </w:rPr>
+              <w:t>1</w:t>
+            </w:r>
+            <w:r>
+              <w:rPr>
+                <w:rFonts w:ascii="Arial" w:hAnsi="Arial" w:cs="Arial"/>
+                <w:sz w:val="16"/>
+                <w:szCs w:val="16"/>
+              </w:rPr>
+              <w:t>exists&gt;&gt;</w:t>
+            </w:r>
+            <w:r>
+              <w:rPr>
+                <w:rFonts w:ascii="Arial" w:hAnsi="Arial" w:cs="Arial"/>
                 <w:sz w:val="24"/>
                 <w:szCs w:val="24"/>
               </w:rPr>
               <w:t>&lt;&lt;claimant&gt;&gt;</w:t>
+            </w:r>
+            <w:r>
+              <w:rPr>
+                <w:rFonts w:ascii="Arial" w:hAnsi="Arial" w:cs="Arial"/>
+                <w:sz w:val="16"/>
+                <w:szCs w:val="16"/>
+              </w:rPr>
+              <w:t>&lt;&lt;es_claimant</w:t>
+            </w:r>
+            <w:r>
+              <w:rPr>
+                <w:rFonts w:ascii="Arial" w:hAnsi="Arial" w:cs="Arial"/>
+                <w:sz w:val="16"/>
+                <w:szCs w:val="16"/>
+              </w:rPr>
+              <w:t>1</w:t>
+            </w:r>
+            <w:r>
+              <w:rPr>
+                <w:rFonts w:ascii="Arial" w:hAnsi="Arial" w:cs="Arial"/>
+                <w:sz w:val="16"/>
+                <w:szCs w:val="16"/>
+              </w:rPr>
+              <w:t>exists&gt;&gt;</w:t>
             </w:r>
           </w:p>
         </w:tc>
@@ -441,14 +545,38 @@
             <w:r>
               <w:rPr>
                 <w:rFonts w:ascii="Arial" w:hAnsi="Arial" w:cs="Arial"/>
-                <w:sz w:val="24"/>
-                <w:szCs w:val="24"/>
+                <w:sz w:val="16"/>
+                <w:szCs w:val="16"/>
+              </w:rPr>
+              <w:t>&lt;&lt;cs_claimant</w:t>
+            </w:r>
+            <w:r>
+              <w:rPr>
+                <w:rFonts w:ascii="Arial" w:hAnsi="Arial" w:cs="Arial"/>
+                <w:sz w:val="16"/>
+                <w:szCs w:val="16"/>
               </w:rPr>
               <w:t>1</w:t>
             </w:r>
             <w:r>
               <w:rPr>
                 <w:rFonts w:ascii="Arial" w:hAnsi="Arial" w:cs="Arial"/>
+                <w:sz w:val="16"/>
+                <w:szCs w:val="16"/>
+              </w:rPr>
+              <w:t>exists&gt;&gt;</w:t>
+            </w:r>
+            <w:r>
+              <w:rPr>
+                <w:rFonts w:ascii="Arial" w:hAnsi="Arial" w:cs="Arial"/>
+                <w:sz w:val="24"/>
+                <w:szCs w:val="24"/>
+              </w:rPr>
+              <w:t>1</w:t>
+            </w:r>
+            <w:r>
+              <w:rPr>
+                <w:rFonts w:ascii="Arial" w:hAnsi="Arial" w:cs="Arial"/>
                 <w:sz w:val="24"/>
                 <w:szCs w:val="24"/>
                 <w:vertAlign w:val="superscript"/>
@@ -462,6 +590,30 @@
                 <w:szCs w:val="24"/>
               </w:rPr>
               <w:t xml:space="preserve"> Claimant</w:t>
+            </w:r>
+            <w:r>
+              <w:rPr>
+                <w:rFonts w:ascii="Arial" w:hAnsi="Arial" w:cs="Arial"/>
+                <w:sz w:val="16"/>
+                <w:szCs w:val="16"/>
+              </w:rPr>
+              <w:t>&lt;&lt;es_claimant</w:t>
+            </w:r>
+            <w:r>
+              <w:rPr>
+                <w:rFonts w:ascii="Arial" w:hAnsi="Arial" w:cs="Arial"/>
+                <w:sz w:val="16"/>
+                <w:szCs w:val="16"/>
+              </w:rPr>
+              <w:t>1</w:t>
+            </w:r>
+            <w:r>
+              <w:rPr>
+                <w:rFonts w:ascii="Arial" w:hAnsi="Arial" w:cs="Arial"/>
+                <w:sz w:val="16"/>
+                <w:szCs w:val="16"/>
+              </w:rPr>
+              <w:t>exists&gt;&gt;</w:t>
             </w:r>
             <w:r>
               <w:rPr>
@@ -488,10 +640,76 @@
             <w:r>
               <w:rPr>
                 <w:rFonts w:ascii="Arial" w:hAnsi="Arial" w:cs="Arial"/>
-                <w:sz w:val="24"/>
-                <w:szCs w:val="24"/>
-              </w:rPr>
-              <w:t>Reference number: &lt;&lt;claimantReference&gt;&gt;</w:t>
+                <w:sz w:val="16"/>
+                <w:szCs w:val="16"/>
+              </w:rPr>
+              <w:t>&lt;&lt;cs_claimant</w:t>
+            </w:r>
+            <w:r>
+              <w:rPr>
+                <w:rFonts w:ascii="Arial" w:hAnsi="Arial" w:cs="Arial"/>
+                <w:sz w:val="16"/>
+                <w:szCs w:val="16"/>
+              </w:rPr>
+              <w:t>1</w:t>
+            </w:r>
+            <w:r>
+              <w:rPr>
+                <w:rFonts w:ascii="Arial" w:hAnsi="Arial" w:cs="Arial"/>
+                <w:sz w:val="16"/>
+                <w:szCs w:val="16"/>
+              </w:rPr>
+              <w:t>exists&gt;&gt;</w:t>
+            </w:r>
+            <w:r>
+              <w:rPr>
+                <w:rFonts w:ascii="Arial" w:hAnsi="Arial" w:cs="Arial"/>
+                <w:sz w:val="24"/>
+                <w:szCs w:val="24"/>
+              </w:rPr>
+              <w:t>Reference number: &lt;&lt;</w:t>
+            </w:r>
+            <w:proofErr w:type="spellStart"/>
+            <w:r>
+              <w:rPr>
+                <w:rFonts w:ascii="Arial" w:hAnsi="Arial" w:cs="Arial"/>
+                <w:sz w:val="24"/>
+                <w:szCs w:val="24"/>
+              </w:rPr>
+              <w:t>claimantReference</w:t>
+            </w:r>
+            <w:proofErr w:type="spellEnd"/>
+            <w:r>
+              <w:rPr>
+                <w:rFonts w:ascii="Arial" w:hAnsi="Arial" w:cs="Arial"/>
+                <w:sz w:val="24"/>
+                <w:szCs w:val="24"/>
+              </w:rPr>
+              <w:t>&gt;&gt;</w:t>
+            </w:r>
+            <w:r>
+              <w:rPr>
+                <w:rFonts w:ascii="Arial" w:hAnsi="Arial" w:cs="Arial"/>
+                <w:sz w:val="16"/>
+                <w:szCs w:val="16"/>
+              </w:rPr>
+              <w:t>&lt;&lt;es_claimant</w:t>
+            </w:r>
+            <w:r>
+              <w:rPr>
+                <w:rFonts w:ascii="Arial" w:hAnsi="Arial" w:cs="Arial"/>
+                <w:sz w:val="16"/>
+                <w:szCs w:val="16"/>
+              </w:rPr>
+              <w:t>1</w:t>
+            </w:r>
+            <w:r>
+              <w:rPr>
+                <w:rFonts w:ascii="Arial" w:hAnsi="Arial" w:cs="Arial"/>
+                <w:sz w:val="16"/>
+                <w:szCs w:val="16"/>
+              </w:rPr>
+              <w:t>exists&gt;&gt;</w:t>
             </w:r>
           </w:p>
         </w:tc>
@@ -539,7 +757,25 @@
                 <w:sz w:val="24"/>
                 <w:szCs w:val="24"/>
               </w:rPr>
-              <w:t xml:space="preserve">&lt;&lt;cs_false&gt;&gt;&lt;&lt;es_&gt;&gt; </w:t>
+              <w:t>&lt;&lt;</w:t>
+            </w:r>
+            <w:proofErr w:type="spellStart"/>
+            <w:r>
+              <w:rPr>
+                <w:rFonts w:ascii="Arial" w:hAnsi="Arial" w:cs="Arial"/>
+                <w:sz w:val="24"/>
+                <w:szCs w:val="24"/>
+              </w:rPr>
+              <w:t>cs_false</w:t>
+            </w:r>
+            <w:proofErr w:type="spellEnd"/>
+            <w:r>
+              <w:rPr>
+                <w:rFonts w:ascii="Arial" w:hAnsi="Arial" w:cs="Arial"/>
+                <w:sz w:val="24"/>
+                <w:szCs w:val="24"/>
+              </w:rPr>
+              <w:t xml:space="preserve">&gt;&gt;&lt;&lt;es_&gt;&gt; </w:t>
             </w:r>
             <w:r>
               <w:rPr>
@@ -603,7 +839,7 @@
                 <w:sz w:val="24"/>
                 <w:szCs w:val="24"/>
               </w:rPr>
-              <w:t xml:space="preserve"> Claimant </w:t>
+              <w:t xml:space="preserve"> Claimant</w:t>
             </w:r>
             <w:r>
               <w:rPr>
@@ -649,7 +885,7 @@
                 <w:sz w:val="24"/>
                 <w:szCs w:val="24"/>
               </w:rPr>
-              <w:t xml:space="preserve">Reference number: &lt;&lt;claimantReference2&gt;&gt; </w:t>
+              <w:t>Reference number: &lt;&lt;claimantReference2&gt;&gt;</w:t>
             </w:r>
             <w:r>
               <w:rPr>
@@ -678,10 +914,58 @@
             <w:r>
               <w:rPr>
                 <w:rFonts w:ascii="Arial" w:hAnsi="Arial" w:cs="Arial"/>
+                <w:sz w:val="16"/>
+                <w:szCs w:val="16"/>
+              </w:rPr>
+              <w:t>&lt;&lt;cs_defendant</w:t>
+            </w:r>
+            <w:r>
+              <w:rPr>
+                <w:rFonts w:ascii="Arial" w:hAnsi="Arial" w:cs="Arial"/>
+                <w:sz w:val="16"/>
+                <w:szCs w:val="16"/>
+              </w:rPr>
+              <w:t>1</w:t>
+            </w:r>
+            <w:r>
+              <w:rPr>
+                <w:rFonts w:ascii="Arial" w:hAnsi="Arial" w:cs="Arial"/>
+                <w:sz w:val="16"/>
+                <w:szCs w:val="16"/>
+              </w:rPr>
+              <w:t>exists&gt;&gt;</w:t>
+            </w:r>
+            <w:r>
+              <w:rPr>
+                <w:rFonts w:ascii="Arial" w:hAnsi="Arial" w:cs="Arial"/>
                 <w:sz w:val="24"/>
                 <w:szCs w:val="24"/>
               </w:rPr>
               <w:t>&lt;&lt;defendant&gt;&gt;</w:t>
+            </w:r>
+            <w:r>
+              <w:rPr>
+                <w:rFonts w:ascii="Arial" w:hAnsi="Arial" w:cs="Arial"/>
+                <w:sz w:val="16"/>
+                <w:szCs w:val="16"/>
+              </w:rPr>
+              <w:t>&lt;&lt;es_defendant</w:t>
+            </w:r>
+            <w:r>
+              <w:rPr>
+                <w:rFonts w:ascii="Arial" w:hAnsi="Arial" w:cs="Arial"/>
+                <w:sz w:val="16"/>
+                <w:szCs w:val="16"/>
+              </w:rPr>
+              <w:t>1</w:t>
+            </w:r>
+            <w:r>
+              <w:rPr>
+                <w:rFonts w:ascii="Arial" w:hAnsi="Arial" w:cs="Arial"/>
+                <w:sz w:val="16"/>
+                <w:szCs w:val="16"/>
+              </w:rPr>
+              <w:t>exists&gt;&gt;</w:t>
             </w:r>
           </w:p>
         </w:tc>
@@ -700,14 +984,38 @@
             <w:r>
               <w:rPr>
                 <w:rFonts w:ascii="Arial" w:hAnsi="Arial" w:cs="Arial"/>
-                <w:sz w:val="24"/>
-                <w:szCs w:val="24"/>
+                <w:sz w:val="16"/>
+                <w:szCs w:val="16"/>
+              </w:rPr>
+              <w:t>&lt;&lt;cs_defendant</w:t>
+            </w:r>
+            <w:r>
+              <w:rPr>
+                <w:rFonts w:ascii="Arial" w:hAnsi="Arial" w:cs="Arial"/>
+                <w:sz w:val="16"/>
+                <w:szCs w:val="16"/>
               </w:rPr>
               <w:t>1</w:t>
             </w:r>
             <w:r>
               <w:rPr>
                 <w:rFonts w:ascii="Arial" w:hAnsi="Arial" w:cs="Arial"/>
+                <w:sz w:val="16"/>
+                <w:szCs w:val="16"/>
+              </w:rPr>
+              <w:t>exists&gt;&gt;</w:t>
+            </w:r>
+            <w:r>
+              <w:rPr>
+                <w:rFonts w:ascii="Arial" w:hAnsi="Arial" w:cs="Arial"/>
+                <w:sz w:val="24"/>
+                <w:szCs w:val="24"/>
+              </w:rPr>
+              <w:t>1</w:t>
+            </w:r>
+            <w:r>
+              <w:rPr>
+                <w:rFonts w:ascii="Arial" w:hAnsi="Arial" w:cs="Arial"/>
                 <w:sz w:val="24"/>
                 <w:szCs w:val="24"/>
                 <w:vertAlign w:val="superscript"/>
@@ -725,10 +1033,26 @@
             <w:r>
               <w:rPr>
                 <w:rFonts w:ascii="Arial" w:hAnsi="Arial" w:cs="Arial"/>
-                <w:sz w:val="24"/>
-                <w:szCs w:val="24"/>
-              </w:rPr>
-              <w:tab/>
+                <w:sz w:val="16"/>
+                <w:szCs w:val="16"/>
+              </w:rPr>
+              <w:t>&lt;&lt;es_defendant</w:t>
+            </w:r>
+            <w:r>
+              <w:rPr>
+                <w:rFonts w:ascii="Arial" w:hAnsi="Arial" w:cs="Arial"/>
+                <w:sz w:val="16"/>
+                <w:szCs w:val="16"/>
+              </w:rPr>
+              <w:t>1</w:t>
+            </w:r>
+            <w:r>
+              <w:rPr>
+                <w:rFonts w:ascii="Arial" w:hAnsi="Arial" w:cs="Arial"/>
+                <w:sz w:val="16"/>
+                <w:szCs w:val="16"/>
+              </w:rPr>
+              <w:t>exists&gt;&gt;</w:t>
             </w:r>
           </w:p>
         </w:tc>
@@ -747,10 +1071,76 @@
             <w:r>
               <w:rPr>
                 <w:rFonts w:ascii="Arial" w:hAnsi="Arial" w:cs="Arial"/>
-                <w:sz w:val="24"/>
-                <w:szCs w:val="24"/>
-              </w:rPr>
-              <w:t>Reference number: &lt;&lt;defendantReference&gt;&gt;</w:t>
+                <w:sz w:val="16"/>
+                <w:szCs w:val="16"/>
+              </w:rPr>
+              <w:t>&lt;&lt;cs_defendant</w:t>
+            </w:r>
+            <w:r>
+              <w:rPr>
+                <w:rFonts w:ascii="Arial" w:hAnsi="Arial" w:cs="Arial"/>
+                <w:sz w:val="16"/>
+                <w:szCs w:val="16"/>
+              </w:rPr>
+              <w:t>1</w:t>
+            </w:r>
+            <w:r>
+              <w:rPr>
+                <w:rFonts w:ascii="Arial" w:hAnsi="Arial" w:cs="Arial"/>
+                <w:sz w:val="16"/>
+                <w:szCs w:val="16"/>
+              </w:rPr>
+              <w:t>exists&gt;&gt;</w:t>
+            </w:r>
+            <w:r>
+              <w:rPr>
+                <w:rFonts w:ascii="Arial" w:hAnsi="Arial" w:cs="Arial"/>
+                <w:sz w:val="24"/>
+                <w:szCs w:val="24"/>
+              </w:rPr>
+              <w:t>Reference number: &lt;&lt;</w:t>
+            </w:r>
+            <w:proofErr w:type="spellStart"/>
+            <w:r>
+              <w:rPr>
+                <w:rFonts w:ascii="Arial" w:hAnsi="Arial" w:cs="Arial"/>
+                <w:sz w:val="24"/>
+                <w:szCs w:val="24"/>
+              </w:rPr>
+              <w:t>defendantReference</w:t>
+            </w:r>
+            <w:proofErr w:type="spellEnd"/>
+            <w:r>
+              <w:rPr>
+                <w:rFonts w:ascii="Arial" w:hAnsi="Arial" w:cs="Arial"/>
+                <w:sz w:val="24"/>
+                <w:szCs w:val="24"/>
+              </w:rPr>
+              <w:t>&gt;&gt;</w:t>
+            </w:r>
+            <w:r>
+              <w:rPr>
+                <w:rFonts w:ascii="Arial" w:hAnsi="Arial" w:cs="Arial"/>
+                <w:sz w:val="16"/>
+                <w:szCs w:val="16"/>
+              </w:rPr>
+              <w:t>&lt;&lt;es_defendant</w:t>
+            </w:r>
+            <w:r>
+              <w:rPr>
+                <w:rFonts w:ascii="Arial" w:hAnsi="Arial" w:cs="Arial"/>
+                <w:sz w:val="16"/>
+                <w:szCs w:val="16"/>
+              </w:rPr>
+              <w:t>1</w:t>
+            </w:r>
+            <w:r>
+              <w:rPr>
+                <w:rFonts w:ascii="Arial" w:hAnsi="Arial" w:cs="Arial"/>
+                <w:sz w:val="16"/>
+                <w:szCs w:val="16"/>
+              </w:rPr>
+              <w:t>exists&gt;&gt;</w:t>
             </w:r>
           </w:p>
         </w:tc>
@@ -1025,8 +1415,27 @@
           <w:sz w:val="24"/>
           <w:szCs w:val="24"/>
         </w:rPr>
-        <w:t>&lt;&lt;{dateFormat(</w:t>
-      </w:r>
+        <w:t>&lt;&lt;{</w:t>
+      </w:r>
+      <w:proofErr w:type="spellStart"/>
+      <w:r>
+        <w:rPr>
+          <w:rFonts w:ascii="Arial" w:hAnsi="Arial" w:cs="Arial"/>
+          <w:sz w:val="24"/>
+          <w:szCs w:val="24"/>
+        </w:rPr>
+        <w:t>dateFormat</w:t>
+      </w:r>
+      <w:proofErr w:type="spellEnd"/>
+      <w:r>
+        <w:rPr>
+          <w:rFonts w:ascii="Arial" w:hAnsi="Arial" w:cs="Arial"/>
+          <w:sz w:val="24"/>
+          <w:szCs w:val="24"/>
+        </w:rPr>
+        <w:t>(</w:t>
+      </w:r>
+      <w:proofErr w:type="spellStart"/>
       <w:r>
         <w:rPr>
           <w:rFonts w:ascii="Arial" w:hAnsi="Arial" w:cs="Arial"/>
@@ -1035,13 +1444,32 @@
         </w:rPr>
         <w:t>applicationDate</w:t>
       </w:r>
-      <w:r>
-        <w:rPr>
-          <w:rFonts w:ascii="Arial" w:hAnsi="Arial" w:cs="Arial"/>
-          <w:sz w:val="24"/>
-          <w:szCs w:val="24"/>
-        </w:rPr>
-        <w:t xml:space="preserve">, ‘d MMMM yyyy’)}&gt;&gt; </w:t>
+      <w:proofErr w:type="spellEnd"/>
+      <w:r>
+        <w:rPr>
+          <w:rFonts w:ascii="Arial" w:hAnsi="Arial" w:cs="Arial"/>
+          <w:sz w:val="24"/>
+          <w:szCs w:val="24"/>
+        </w:rPr>
+        <w:t xml:space="preserve">, ‘d MMMM </w:t>
+      </w:r>
+      <w:proofErr w:type="spellStart"/>
+      <w:r>
+        <w:rPr>
+          <w:rFonts w:ascii="Arial" w:hAnsi="Arial" w:cs="Arial"/>
+          <w:sz w:val="24"/>
+          <w:szCs w:val="24"/>
+        </w:rPr>
+        <w:t>yyyy</w:t>
+      </w:r>
+      <w:proofErr w:type="spellEnd"/>
+      <w:r>
+        <w:rPr>
+          <w:rFonts w:ascii="Arial" w:hAnsi="Arial" w:cs="Arial"/>
+          <w:sz w:val="24"/>
+          <w:szCs w:val="24"/>
+        </w:rPr>
+        <w:t xml:space="preserve">’)}&gt;&gt; </w:t>
       </w:r>
       <w:r>
         <w:rPr>
@@ -1068,13 +1496,59 @@
         </w:rPr>
         <w:t>{</w:t>
       </w:r>
-      <w:r>
-        <w:rPr>
-          <w:rFonts w:ascii="Arial" w:hAnsi="Arial" w:cs="Arial"/>
-          <w:sz w:val="24"/>
-          <w:szCs w:val="24"/>
-        </w:rPr>
-        <w:t>dateFormat(hearingDate, ‘d MMMM yyyy’)}&gt;</w:t>
+      <w:proofErr w:type="spellStart"/>
+      <w:r>
+        <w:rPr>
+          <w:rFonts w:ascii="Arial" w:hAnsi="Arial" w:cs="Arial"/>
+          <w:sz w:val="24"/>
+          <w:szCs w:val="24"/>
+        </w:rPr>
+        <w:t>dateFormat</w:t>
+      </w:r>
+      <w:proofErr w:type="spellEnd"/>
+      <w:r>
+        <w:rPr>
+          <w:rFonts w:ascii="Arial" w:hAnsi="Arial" w:cs="Arial"/>
+          <w:sz w:val="24"/>
+          <w:szCs w:val="24"/>
+        </w:rPr>
+        <w:t>(</w:t>
+      </w:r>
+      <w:proofErr w:type="spellStart"/>
+      <w:r>
+        <w:rPr>
+          <w:rFonts w:ascii="Arial" w:hAnsi="Arial" w:cs="Arial"/>
+          <w:sz w:val="24"/>
+          <w:szCs w:val="24"/>
+        </w:rPr>
+        <w:t>hearingDate</w:t>
+      </w:r>
+      <w:proofErr w:type="spellEnd"/>
+      <w:r>
+        <w:rPr>
+          <w:rFonts w:ascii="Arial" w:hAnsi="Arial" w:cs="Arial"/>
+          <w:sz w:val="24"/>
+          <w:szCs w:val="24"/>
+        </w:rPr>
+        <w:t xml:space="preserve">, ‘d MMMM </w:t>
+      </w:r>
+      <w:proofErr w:type="spellStart"/>
+      <w:r>
+        <w:rPr>
+          <w:rFonts w:ascii="Arial" w:hAnsi="Arial" w:cs="Arial"/>
+          <w:sz w:val="24"/>
+          <w:szCs w:val="24"/>
+        </w:rPr>
+        <w:t>yyyy</w:t>
+      </w:r>
+      <w:proofErr w:type="spellEnd"/>
+      <w:r>
+        <w:rPr>
+          <w:rFonts w:ascii="Arial" w:hAnsi="Arial" w:cs="Arial"/>
+          <w:sz w:val="24"/>
+          <w:szCs w:val="24"/>
+        </w:rPr>
+        <w:t>’)}&gt;</w:t>
       </w:r>
       <w:r>
         <w:rPr>
@@ -1107,7 +1581,25 @@
           <w:sz w:val="24"/>
           <w:szCs w:val="24"/>
         </w:rPr>
-        <w:t>&lt;hearingTime&gt;</w:t>
+        <w:t>&lt;</w:t>
+      </w:r>
+      <w:proofErr w:type="spellStart"/>
+      <w:r>
+        <w:rPr>
+          <w:rFonts w:ascii="Arial" w:hAnsi="Arial" w:cs="Arial"/>
+          <w:sz w:val="24"/>
+          <w:szCs w:val="24"/>
+        </w:rPr>
+        <w:t>hearingTime</w:t>
+      </w:r>
+      <w:proofErr w:type="spellEnd"/>
+      <w:r>
+        <w:rPr>
+          <w:rFonts w:ascii="Arial" w:hAnsi="Arial" w:cs="Arial"/>
+          <w:sz w:val="24"/>
+          <w:szCs w:val="24"/>
+        </w:rPr>
+        <w:t>&gt;</w:t>
       </w:r>
       <w:r>
         <w:rPr>
@@ -1176,7 +1668,25 @@
           <w:sz w:val="24"/>
           <w:szCs w:val="24"/>
         </w:rPr>
-        <w:t>&lt;hearingType&gt;</w:t>
+        <w:t>&lt;</w:t>
+      </w:r>
+      <w:proofErr w:type="spellStart"/>
+      <w:r>
+        <w:rPr>
+          <w:rFonts w:ascii="Arial" w:hAnsi="Arial" w:cs="Arial"/>
+          <w:sz w:val="24"/>
+          <w:szCs w:val="24"/>
+        </w:rPr>
+        <w:t>hearingType</w:t>
+      </w:r>
+      <w:proofErr w:type="spellEnd"/>
+      <w:r>
+        <w:rPr>
+          <w:rFonts w:ascii="Arial" w:hAnsi="Arial" w:cs="Arial"/>
+          <w:sz w:val="24"/>
+          <w:szCs w:val="24"/>
+        </w:rPr>
+        <w:t>&gt;</w:t>
       </w:r>
       <w:r>
         <w:rPr>
@@ -1201,7 +1711,25 @@
           <w:sz w:val="16"/>
           <w:szCs w:val="16"/>
         </w:rPr>
-        <w:t>{hearingType==</w:t>
+        <w:t>{</w:t>
+      </w:r>
+      <w:proofErr w:type="spellStart"/>
+      <w:r>
+        <w:rPr>
+          <w:rFonts w:ascii="Arial" w:hAnsi="Arial" w:cs="Arial"/>
+          <w:sz w:val="16"/>
+          <w:szCs w:val="16"/>
+        </w:rPr>
+        <w:t>hearingType</w:t>
+      </w:r>
+      <w:proofErr w:type="spellEnd"/>
+      <w:r>
+        <w:rPr>
+          <w:rFonts w:ascii="Arial" w:hAnsi="Arial" w:cs="Arial"/>
+          <w:sz w:val="16"/>
+          <w:szCs w:val="16"/>
+        </w:rPr>
+        <w:t>==</w:t>
       </w:r>
       <w:r>
         <w:rPr>
@@ -1391,7 +1919,25 @@
           <w:sz w:val="24"/>
           <w:szCs w:val="24"/>
         </w:rPr>
-        <w:t>&lt;hearingDuration&gt;</w:t>
+        <w:t>&lt;</w:t>
+      </w:r>
+      <w:proofErr w:type="spellStart"/>
+      <w:r>
+        <w:rPr>
+          <w:rFonts w:ascii="Arial" w:hAnsi="Arial" w:cs="Arial"/>
+          <w:sz w:val="24"/>
+          <w:szCs w:val="24"/>
+        </w:rPr>
+        <w:t>hearingDuration</w:t>
+      </w:r>
+      <w:proofErr w:type="spellEnd"/>
+      <w:r>
+        <w:rPr>
+          <w:rFonts w:ascii="Arial" w:hAnsi="Arial" w:cs="Arial"/>
+          <w:sz w:val="24"/>
+          <w:szCs w:val="24"/>
+        </w:rPr>
+        <w:t>&gt;</w:t>
       </w:r>
       <w:r>
         <w:rPr>
@@ -1416,7 +1962,25 @@
           <w:sz w:val="16"/>
           <w:szCs w:val="16"/>
         </w:rPr>
-        <w:t>{additionalInfo!=</w:t>
+        <w:t>{</w:t>
+      </w:r>
+      <w:proofErr w:type="spellStart"/>
+      <w:r>
+        <w:rPr>
+          <w:rFonts w:ascii="Arial" w:hAnsi="Arial" w:cs="Arial"/>
+          <w:sz w:val="16"/>
+          <w:szCs w:val="16"/>
+        </w:rPr>
+        <w:t>additionalInfo</w:t>
+      </w:r>
+      <w:proofErr w:type="spellEnd"/>
+      <w:r>
+        <w:rPr>
+          <w:rFonts w:ascii="Arial" w:hAnsi="Arial" w:cs="Arial"/>
+          <w:sz w:val="16"/>
+          <w:szCs w:val="16"/>
+        </w:rPr>
+        <w:t>!=</w:t>
       </w:r>
       <w:r>
         <w:rPr>
@@ -1476,7 +2040,25 @@
           <w:sz w:val="24"/>
           <w:szCs w:val="24"/>
         </w:rPr>
-        <w:t>&lt;additionalInfo&gt;</w:t>
+        <w:t>&lt;</w:t>
+      </w:r>
+      <w:proofErr w:type="spellStart"/>
+      <w:r>
+        <w:rPr>
+          <w:rFonts w:ascii="Arial" w:hAnsi="Arial" w:cs="Arial"/>
+          <w:sz w:val="24"/>
+          <w:szCs w:val="24"/>
+        </w:rPr>
+        <w:t>additionalInfo</w:t>
+      </w:r>
+      <w:proofErr w:type="spellEnd"/>
+      <w:r>
+        <w:rPr>
+          <w:rFonts w:ascii="Arial" w:hAnsi="Arial" w:cs="Arial"/>
+          <w:sz w:val="24"/>
+          <w:szCs w:val="24"/>
+        </w:rPr>
+        <w:t>&gt;</w:t>
       </w:r>
       <w:r>
         <w:rPr>
@@ -1523,7 +2105,6 @@
           <w:sz w:val="24"/>
           <w:szCs w:val="24"/>
         </w:rPr>
-        <w:lastRenderedPageBreak/>
         <w:t xml:space="preserve">Please note: </w:t>
       </w:r>
       <w:r>

</xml_diff>

<commit_message>
CIV-7095 update ga hearing doc template
</commit_message>
<xml_diff>
--- a/docker/docmosis/templates/CV-UNS-GAP-ENG-01074.docx
+++ b/docker/docmosis/templates/CV-UNS-GAP-ENG-01074.docx
@@ -232,6 +232,7 @@
               </w:rPr>
               <w:t>&lt;</w:t>
             </w:r>
+            <w:proofErr w:type="gramStart"/>
             <w:r>
               <w:rPr>
                 <w:rFonts w:ascii="Arial" w:hAnsi="Arial" w:cs="Arial"/>
@@ -241,6 +242,7 @@
               <w:t>&lt;{</w:t>
             </w:r>
             <w:proofErr w:type="spellStart"/>
+            <w:proofErr w:type="gramEnd"/>
             <w:r>
               <w:rPr>
                 <w:rFonts w:ascii="Arial" w:hAnsi="Arial" w:cs="Arial"/>
@@ -1415,9 +1417,19 @@
           <w:sz w:val="24"/>
           <w:szCs w:val="24"/>
         </w:rPr>
-        <w:t>&lt;&lt;{</w:t>
+        <w:t>&lt;</w:t>
+      </w:r>
+      <w:proofErr w:type="gramStart"/>
+      <w:r>
+        <w:rPr>
+          <w:rFonts w:ascii="Arial" w:hAnsi="Arial" w:cs="Arial"/>
+          <w:sz w:val="24"/>
+          <w:szCs w:val="24"/>
+        </w:rPr>
+        <w:t>&lt;{</w:t>
       </w:r>
       <w:proofErr w:type="spellStart"/>
+      <w:proofErr w:type="gramEnd"/>
       <w:r>
         <w:rPr>
           <w:rFonts w:ascii="Arial" w:hAnsi="Arial" w:cs="Arial"/>
@@ -1703,32 +1715,42 @@
           <w:sz w:val="16"/>
           <w:szCs w:val="16"/>
         </w:rPr>
-        <w:t>&lt;&lt;cs_</w:t>
-      </w:r>
+        <w:t>&lt;&lt;cs</w:t>
+      </w:r>
+      <w:proofErr w:type="gramStart"/>
       <w:r>
         <w:rPr>
           <w:rFonts w:ascii="Arial" w:hAnsi="Arial" w:cs="Arial"/>
           <w:sz w:val="16"/>
           <w:szCs w:val="16"/>
         </w:rPr>
-        <w:t>{</w:t>
-      </w:r>
-      <w:proofErr w:type="spellStart"/>
+        <w:t>_</w:t>
+      </w:r>
       <w:r>
         <w:rPr>
           <w:rFonts w:ascii="Arial" w:hAnsi="Arial" w:cs="Arial"/>
           <w:sz w:val="16"/>
           <w:szCs w:val="16"/>
         </w:rPr>
-        <w:t>hearingType</w:t>
-      </w:r>
-      <w:proofErr w:type="spellEnd"/>
+        <w:t>{</w:t>
+      </w:r>
+      <w:proofErr w:type="spellStart"/>
+      <w:proofErr w:type="gramEnd"/>
       <w:r>
         <w:rPr>
           <w:rFonts w:ascii="Arial" w:hAnsi="Arial" w:cs="Arial"/>
           <w:sz w:val="16"/>
           <w:szCs w:val="16"/>
         </w:rPr>
+        <w:t>hearingType</w:t>
+      </w:r>
+      <w:proofErr w:type="spellEnd"/>
+      <w:r>
+        <w:rPr>
+          <w:rFonts w:ascii="Arial" w:hAnsi="Arial" w:cs="Arial"/>
+          <w:sz w:val="16"/>
+          <w:szCs w:val="16"/>
+        </w:rPr>
         <w:t>==</w:t>
       </w:r>
       <w:r>
@@ -1939,6 +1961,7 @@
         </w:rPr>
         <w:t>&gt;</w:t>
       </w:r>
+      <w:proofErr w:type="gramStart"/>
       <w:r>
         <w:rPr>
           <w:rFonts w:ascii="Arial" w:hAnsi="Arial" w:cs="Arial"/>
@@ -1954,7 +1977,16 @@
           <w:sz w:val="16"/>
           <w:szCs w:val="16"/>
         </w:rPr>
-        <w:t>&lt;&lt;cs_</w:t>
+        <w:t>&lt;</w:t>
+      </w:r>
+      <w:proofErr w:type="gramEnd"/>
+      <w:r>
+        <w:rPr>
+          <w:rFonts w:ascii="Arial" w:hAnsi="Arial" w:cs="Arial"/>
+          <w:sz w:val="16"/>
+          <w:szCs w:val="16"/>
+        </w:rPr>
+        <w:t>&lt;cs_</w:t>
       </w:r>
       <w:r>
         <w:rPr>
@@ -2121,15 +2153,33 @@
           <w:sz w:val="24"/>
           <w:szCs w:val="24"/>
         </w:rPr>
-        <w:t>a different court hearing centre</w:t>
-      </w:r>
-      <w:r>
-        <w:rPr>
-          <w:rFonts w:ascii="Arial" w:hAnsi="Arial" w:cs="Arial"/>
-          <w:sz w:val="24"/>
-          <w:szCs w:val="24"/>
-        </w:rPr>
-        <w:t>, in which case you will be notified.</w:t>
+        <w:t xml:space="preserve">a different court hearing </w:t>
+      </w:r>
+      <w:proofErr w:type="gramStart"/>
+      <w:r>
+        <w:rPr>
+          <w:rFonts w:ascii="Arial" w:hAnsi="Arial" w:cs="Arial"/>
+          <w:sz w:val="24"/>
+          <w:szCs w:val="24"/>
+        </w:rPr>
+        <w:t>centre</w:t>
+      </w:r>
+      <w:r>
+        <w:rPr>
+          <w:rFonts w:ascii="Arial" w:hAnsi="Arial" w:cs="Arial"/>
+          <w:sz w:val="24"/>
+          <w:szCs w:val="24"/>
+        </w:rPr>
+        <w:t>,</w:t>
+      </w:r>
+      <w:proofErr w:type="gramEnd"/>
+      <w:r>
+        <w:rPr>
+          <w:rFonts w:ascii="Arial" w:hAnsi="Arial" w:cs="Arial"/>
+          <w:sz w:val="24"/>
+          <w:szCs w:val="24"/>
+        </w:rPr>
+        <w:t xml:space="preserve"> in which case you will be notified.</w:t>
       </w:r>
     </w:p>
     <w:sectPr>

</xml_diff>

<commit_message>
CIV-7095 remove claimant 2
</commit_message>
<xml_diff>
--- a/docker/docmosis/templates/CV-UNS-GAP-ENG-01074.docx
+++ b/docker/docmosis/templates/CV-UNS-GAP-ENG-01074.docx
@@ -156,7 +156,6 @@
               </w:rPr>
               <w:t>&lt;</w:t>
             </w:r>
-            <w:proofErr w:type="spellStart"/>
             <w:r>
               <w:rPr>
                 <w:rFonts w:ascii="Arial" w:hAnsi="Arial" w:cs="Arial"/>
@@ -165,7 +164,6 @@
               </w:rPr>
               <w:t>caseNumber</w:t>
             </w:r>
-            <w:proofErr w:type="spellEnd"/>
             <w:r>
               <w:rPr>
                 <w:rFonts w:ascii="Arial" w:hAnsi="Arial" w:cs="Arial"/>
@@ -232,69 +230,13 @@
               </w:rPr>
               <w:t>&lt;</w:t>
             </w:r>
-            <w:proofErr w:type="gramStart"/>
-            <w:r>
-              <w:rPr>
-                <w:rFonts w:ascii="Arial" w:hAnsi="Arial" w:cs="Arial"/>
-                <w:sz w:val="24"/>
-                <w:szCs w:val="24"/>
-              </w:rPr>
-              <w:t>&lt;{</w:t>
-            </w:r>
-            <w:proofErr w:type="spellStart"/>
-            <w:proofErr w:type="gramEnd"/>
-            <w:r>
-              <w:rPr>
-                <w:rFonts w:ascii="Arial" w:hAnsi="Arial" w:cs="Arial"/>
-                <w:sz w:val="24"/>
-                <w:szCs w:val="24"/>
-              </w:rPr>
-              <w:t>dateFormat</w:t>
-            </w:r>
-            <w:proofErr w:type="spellEnd"/>
-            <w:r>
-              <w:rPr>
-                <w:rFonts w:ascii="Arial" w:hAnsi="Arial" w:cs="Arial"/>
-                <w:sz w:val="24"/>
-                <w:szCs w:val="24"/>
-              </w:rPr>
-              <w:t>(</w:t>
-            </w:r>
-            <w:proofErr w:type="spellStart"/>
-            <w:r>
-              <w:rPr>
-                <w:rFonts w:ascii="Arial" w:hAnsi="Arial" w:cs="Arial"/>
-                <w:sz w:val="24"/>
-                <w:szCs w:val="24"/>
-              </w:rPr>
-              <w:t>creationDate</w:t>
-            </w:r>
-            <w:proofErr w:type="spellEnd"/>
-            <w:r>
-              <w:rPr>
-                <w:rFonts w:ascii="Arial" w:hAnsi="Arial" w:cs="Arial"/>
-                <w:sz w:val="24"/>
-                <w:szCs w:val="24"/>
-              </w:rPr>
-              <w:t xml:space="preserve">, ‘d MMMM </w:t>
-            </w:r>
-            <w:proofErr w:type="spellStart"/>
-            <w:r>
-              <w:rPr>
-                <w:rFonts w:ascii="Arial" w:hAnsi="Arial" w:cs="Arial"/>
-                <w:sz w:val="24"/>
-                <w:szCs w:val="24"/>
-              </w:rPr>
-              <w:t>yyyy</w:t>
-            </w:r>
-            <w:proofErr w:type="spellEnd"/>
-            <w:r>
-              <w:rPr>
-                <w:rFonts w:ascii="Arial" w:hAnsi="Arial" w:cs="Arial"/>
-                <w:sz w:val="24"/>
-                <w:szCs w:val="24"/>
-              </w:rPr>
-              <w:t>’)}&gt;</w:t>
+            <w:r>
+              <w:rPr>
+                <w:rFonts w:ascii="Arial" w:hAnsi="Arial" w:cs="Arial"/>
+                <w:sz w:val="24"/>
+                <w:szCs w:val="24"/>
+              </w:rPr>
+              <w:t>&lt;{dateFormat(creationDate, ‘d MMMM yyyy’)}&gt;</w:t>
             </w:r>
             <w:r>
               <w:rPr>
@@ -464,7 +406,7 @@
       <w:tr>
         <w:tc>
           <w:tcPr>
-            <w:tcW w:w="3245" w:type="dxa"/>
+            <w:tcW w:w="3976" w:type="dxa"/>
           </w:tcPr>
           <w:p>
             <w:pPr>
@@ -534,7 +476,7 @@
         </w:tc>
         <w:tc>
           <w:tcPr>
-            <w:tcW w:w="3245" w:type="dxa"/>
+            <w:tcW w:w="2308" w:type="dxa"/>
           </w:tcPr>
           <w:p>
             <w:pPr>
@@ -629,7 +571,7 @@
         </w:tc>
         <w:tc>
           <w:tcPr>
-            <w:tcW w:w="3246" w:type="dxa"/>
+            <w:tcW w:w="3462" w:type="dxa"/>
           </w:tcPr>
           <w:p>
             <w:pPr>
@@ -669,25 +611,7 @@
                 <w:sz w:val="24"/>
                 <w:szCs w:val="24"/>
               </w:rPr>
-              <w:t>Reference number: &lt;&lt;</w:t>
-            </w:r>
-            <w:proofErr w:type="spellStart"/>
-            <w:r>
-              <w:rPr>
-                <w:rFonts w:ascii="Arial" w:hAnsi="Arial" w:cs="Arial"/>
-                <w:sz w:val="24"/>
-                <w:szCs w:val="24"/>
-              </w:rPr>
-              <w:t>claimantReference</w:t>
-            </w:r>
-            <w:proofErr w:type="spellEnd"/>
-            <w:r>
-              <w:rPr>
-                <w:rFonts w:ascii="Arial" w:hAnsi="Arial" w:cs="Arial"/>
-                <w:sz w:val="24"/>
-                <w:szCs w:val="24"/>
-              </w:rPr>
-              <w:t>&gt;&gt;</w:t>
+              <w:t>Reference number: &lt;&lt;claimantReference&gt;&gt;</w:t>
             </w:r>
             <w:r>
               <w:rPr>
@@ -719,75 +643,8 @@
       <w:tr>
         <w:tc>
           <w:tcPr>
-            <w:tcW w:w="3245" w:type="dxa"/>
+            <w:tcW w:w="3976" w:type="dxa"/>
           </w:tcPr>
-          <w:p>
-            <w:pPr>
-              <w:rPr>
-                <w:rFonts w:ascii="Arial" w:hAnsi="Arial" w:cs="Arial"/>
-                <w:sz w:val="16"/>
-                <w:szCs w:val="16"/>
-              </w:rPr>
-            </w:pPr>
-            <w:r>
-              <w:rPr>
-                <w:rFonts w:ascii="Arial" w:hAnsi="Arial" w:cs="Arial"/>
-                <w:sz w:val="16"/>
-                <w:szCs w:val="16"/>
-              </w:rPr>
-              <w:t>&lt;&lt;cs_claimant2exists&gt;&gt;</w:t>
-            </w:r>
-            <w:r>
-              <w:rPr>
-                <w:rFonts w:ascii="Arial" w:hAnsi="Arial" w:cs="Arial"/>
-                <w:sz w:val="16"/>
-                <w:szCs w:val="16"/>
-              </w:rPr>
-              <w:t xml:space="preserve"> </w:t>
-            </w:r>
-            <w:r>
-              <w:rPr>
-                <w:rFonts w:ascii="Arial" w:hAnsi="Arial" w:cs="Arial"/>
-                <w:sz w:val="24"/>
-                <w:szCs w:val="24"/>
-              </w:rPr>
-              <w:t xml:space="preserve">&lt;&lt;claimant2&gt;&gt; </w:t>
-            </w:r>
-            <w:r>
-              <w:rPr>
-                <w:rFonts w:ascii="Arial" w:hAnsi="Arial" w:cs="Arial"/>
-                <w:sz w:val="24"/>
-                <w:szCs w:val="24"/>
-              </w:rPr>
-              <w:t>&lt;&lt;</w:t>
-            </w:r>
-            <w:proofErr w:type="spellStart"/>
-            <w:r>
-              <w:rPr>
-                <w:rFonts w:ascii="Arial" w:hAnsi="Arial" w:cs="Arial"/>
-                <w:sz w:val="24"/>
-                <w:szCs w:val="24"/>
-              </w:rPr>
-              <w:t>cs_false</w:t>
-            </w:r>
-            <w:proofErr w:type="spellEnd"/>
-            <w:r>
-              <w:rPr>
-                <w:rFonts w:ascii="Arial" w:hAnsi="Arial" w:cs="Arial"/>
-                <w:sz w:val="24"/>
-                <w:szCs w:val="24"/>
-              </w:rPr>
-              <w:t xml:space="preserve">&gt;&gt;&lt;&lt;es_&gt;&gt; </w:t>
-            </w:r>
-            <w:r>
-              <w:rPr>
-                <w:rFonts w:ascii="Arial" w:hAnsi="Arial" w:cs="Arial"/>
-                <w:sz w:val="16"/>
-                <w:szCs w:val="16"/>
-              </w:rPr>
-              <w:t>&lt;&lt;es_claimant2exists&gt;&gt;</w:t>
-            </w:r>
-          </w:p>
           <w:p>
             <w:pPr>
               <w:rPr>
@@ -800,110 +657,37 @@
         </w:tc>
         <w:tc>
           <w:tcPr>
-            <w:tcW w:w="3245" w:type="dxa"/>
+            <w:tcW w:w="2308" w:type="dxa"/>
           </w:tcPr>
           <w:p>
             <w:pPr>
               <w:rPr>
                 <w:rFonts w:ascii="Arial" w:hAnsi="Arial" w:cs="Arial"/>
-                <w:sz w:val="24"/>
-                <w:szCs w:val="24"/>
+                <w:sz w:val="16"/>
+                <w:szCs w:val="16"/>
               </w:rPr>
             </w:pPr>
-            <w:r>
-              <w:rPr>
-                <w:rFonts w:ascii="Arial" w:hAnsi="Arial" w:cs="Arial"/>
-                <w:sz w:val="16"/>
-                <w:szCs w:val="16"/>
-              </w:rPr>
-              <w:t>&lt;&lt;cs_claimant2exists&gt;&gt;</w:t>
-            </w:r>
-            <w:r>
-              <w:rPr>
-                <w:rFonts w:ascii="Arial" w:hAnsi="Arial" w:cs="Arial"/>
-                <w:sz w:val="24"/>
-                <w:szCs w:val="24"/>
-              </w:rPr>
-              <w:t>2</w:t>
-            </w:r>
-            <w:r>
-              <w:rPr>
-                <w:rFonts w:ascii="Arial" w:hAnsi="Arial" w:cs="Arial"/>
-                <w:sz w:val="24"/>
-                <w:szCs w:val="24"/>
-                <w:vertAlign w:val="superscript"/>
-              </w:rPr>
-              <w:t>nd</w:t>
-            </w:r>
-            <w:r>
-              <w:rPr>
-                <w:rFonts w:ascii="Arial" w:hAnsi="Arial" w:cs="Arial"/>
-                <w:sz w:val="24"/>
-                <w:szCs w:val="24"/>
-              </w:rPr>
-              <w:t xml:space="preserve"> Claimant</w:t>
-            </w:r>
-            <w:r>
-              <w:rPr>
-                <w:rFonts w:ascii="Arial" w:hAnsi="Arial" w:cs="Arial"/>
-                <w:sz w:val="16"/>
-                <w:szCs w:val="16"/>
-              </w:rPr>
-              <w:t>&lt;&lt;es_claimant2exists&gt;&gt;</w:t>
-            </w:r>
           </w:p>
         </w:tc>
         <w:tc>
           <w:tcPr>
-            <w:tcW w:w="3246" w:type="dxa"/>
+            <w:tcW w:w="3462" w:type="dxa"/>
           </w:tcPr>
           <w:p>
             <w:pPr>
               <w:rPr>
                 <w:rFonts w:ascii="Arial" w:hAnsi="Arial" w:cs="Arial"/>
-                <w:sz w:val="24"/>
-                <w:szCs w:val="24"/>
+                <w:sz w:val="16"/>
+                <w:szCs w:val="16"/>
               </w:rPr>
             </w:pPr>
-            <w:r>
-              <w:rPr>
-                <w:rFonts w:ascii="Arial" w:hAnsi="Arial" w:cs="Arial"/>
-                <w:sz w:val="16"/>
-                <w:szCs w:val="16"/>
-              </w:rPr>
-              <w:t>&lt;&lt;cs_claimant2exists&gt;&gt;</w:t>
-            </w:r>
-            <w:r>
-              <w:rPr>
-                <w:rFonts w:ascii="Arial" w:hAnsi="Arial" w:cs="Arial"/>
-                <w:sz w:val="16"/>
-                <w:szCs w:val="16"/>
-              </w:rPr>
-              <w:t xml:space="preserve"> </w:t>
-            </w:r>
-            <w:r>
-              <w:rPr>
-                <w:rFonts w:ascii="Arial" w:hAnsi="Arial" w:cs="Arial"/>
-                <w:sz w:val="24"/>
-                <w:szCs w:val="24"/>
-              </w:rPr>
-              <w:t>Reference number: &lt;&lt;claimantReference2&gt;&gt;</w:t>
-            </w:r>
-            <w:r>
-              <w:rPr>
-                <w:rFonts w:ascii="Arial" w:hAnsi="Arial" w:cs="Arial"/>
-                <w:sz w:val="16"/>
-                <w:szCs w:val="16"/>
-              </w:rPr>
-              <w:t>&lt;&lt;es_claimant2exists&gt;&gt;</w:t>
-            </w:r>
           </w:p>
         </w:tc>
       </w:tr>
       <w:tr>
         <w:tc>
           <w:tcPr>
-            <w:tcW w:w="3245" w:type="dxa"/>
+            <w:tcW w:w="3976" w:type="dxa"/>
           </w:tcPr>
           <w:p>
             <w:pPr>
@@ -973,7 +757,7 @@
         </w:tc>
         <w:tc>
           <w:tcPr>
-            <w:tcW w:w="3245" w:type="dxa"/>
+            <w:tcW w:w="2308" w:type="dxa"/>
           </w:tcPr>
           <w:p>
             <w:pPr>
@@ -1060,7 +844,7 @@
         </w:tc>
         <w:tc>
           <w:tcPr>
-            <w:tcW w:w="3246" w:type="dxa"/>
+            <w:tcW w:w="3462" w:type="dxa"/>
           </w:tcPr>
           <w:p>
             <w:pPr>
@@ -1100,25 +884,7 @@
                 <w:sz w:val="24"/>
                 <w:szCs w:val="24"/>
               </w:rPr>
-              <w:t>Reference number: &lt;&lt;</w:t>
-            </w:r>
-            <w:proofErr w:type="spellStart"/>
-            <w:r>
-              <w:rPr>
-                <w:rFonts w:ascii="Arial" w:hAnsi="Arial" w:cs="Arial"/>
-                <w:sz w:val="24"/>
-                <w:szCs w:val="24"/>
-              </w:rPr>
-              <w:t>defendantReference</w:t>
-            </w:r>
-            <w:proofErr w:type="spellEnd"/>
-            <w:r>
-              <w:rPr>
-                <w:rFonts w:ascii="Arial" w:hAnsi="Arial" w:cs="Arial"/>
-                <w:sz w:val="24"/>
-                <w:szCs w:val="24"/>
-              </w:rPr>
-              <w:t>&gt;&gt;</w:t>
+              <w:t>Reference number: &lt;&lt;defendantReference&gt;&gt;</w:t>
             </w:r>
             <w:r>
               <w:rPr>
@@ -1150,7 +916,7 @@
       <w:tr>
         <w:tc>
           <w:tcPr>
-            <w:tcW w:w="3245" w:type="dxa"/>
+            <w:tcW w:w="3976" w:type="dxa"/>
           </w:tcPr>
           <w:p>
             <w:pPr>
@@ -1196,7 +962,7 @@
         </w:tc>
         <w:tc>
           <w:tcPr>
-            <w:tcW w:w="3245" w:type="dxa"/>
+            <w:tcW w:w="2308" w:type="dxa"/>
           </w:tcPr>
           <w:p>
             <w:pPr>
@@ -1251,7 +1017,7 @@
         </w:tc>
         <w:tc>
           <w:tcPr>
-            <w:tcW w:w="3246" w:type="dxa"/>
+            <w:tcW w:w="3462" w:type="dxa"/>
           </w:tcPr>
           <w:p>
             <w:pPr>
@@ -1417,201 +1183,89 @@
           <w:sz w:val="24"/>
           <w:szCs w:val="24"/>
         </w:rPr>
+        <w:t>&lt;&lt;{dateFormat(</w:t>
+      </w:r>
+      <w:r>
+        <w:rPr>
+          <w:rFonts w:ascii="Arial" w:hAnsi="Arial" w:cs="Arial"/>
+          <w:sz w:val="24"/>
+          <w:szCs w:val="24"/>
+        </w:rPr>
+        <w:t>applicationDate</w:t>
+      </w:r>
+      <w:r>
+        <w:rPr>
+          <w:rFonts w:ascii="Arial" w:hAnsi="Arial" w:cs="Arial"/>
+          <w:sz w:val="24"/>
+          <w:szCs w:val="24"/>
+        </w:rPr>
+        <w:t xml:space="preserve">, ‘d MMMM yyyy’)}&gt;&gt; </w:t>
+      </w:r>
+      <w:r>
+        <w:rPr>
+          <w:rFonts w:ascii="Arial" w:hAnsi="Arial" w:cs="Arial"/>
+          <w:sz w:val="24"/>
+          <w:szCs w:val="24"/>
+        </w:rPr>
+        <w:t xml:space="preserve">will take place on </w:t>
+      </w:r>
+      <w:bookmarkStart w:id="1" w:name="_Hlk114667986"/>
+      <w:r>
+        <w:rPr>
+          <w:rFonts w:ascii="Arial" w:hAnsi="Arial" w:cs="Arial"/>
+          <w:sz w:val="24"/>
+          <w:szCs w:val="24"/>
+        </w:rPr>
+        <w:t>&lt;&lt;</w:t>
+      </w:r>
+      <w:r>
+        <w:rPr>
+          <w:rFonts w:ascii="Arial" w:hAnsi="Arial" w:cs="Arial"/>
+          <w:sz w:val="24"/>
+          <w:szCs w:val="24"/>
+        </w:rPr>
+        <w:t>{</w:t>
+      </w:r>
+      <w:r>
+        <w:rPr>
+          <w:rFonts w:ascii="Arial" w:hAnsi="Arial" w:cs="Arial"/>
+          <w:sz w:val="24"/>
+          <w:szCs w:val="24"/>
+        </w:rPr>
+        <w:t>dateFormat(hearingDate, ‘d MMMM yyyy’)}&gt;</w:t>
+      </w:r>
+      <w:r>
+        <w:rPr>
+          <w:rFonts w:ascii="Arial" w:hAnsi="Arial" w:cs="Arial"/>
+          <w:sz w:val="24"/>
+          <w:szCs w:val="24"/>
+        </w:rPr>
+        <w:t xml:space="preserve">&gt; </w:t>
+      </w:r>
+      <w:bookmarkEnd w:id="1"/>
+      <w:r>
+        <w:rPr>
+          <w:rFonts w:ascii="Arial" w:hAnsi="Arial" w:cs="Arial"/>
+          <w:sz w:val="24"/>
+          <w:szCs w:val="24"/>
+        </w:rPr>
+        <w:t xml:space="preserve">at </w:t>
+      </w:r>
+      <w:r>
+        <w:rPr>
+          <w:rFonts w:ascii="Arial" w:hAnsi="Arial" w:cs="Arial"/>
+          <w:sz w:val="24"/>
+          <w:szCs w:val="24"/>
+        </w:rPr>
         <w:t>&lt;</w:t>
       </w:r>
-      <w:proofErr w:type="gramStart"/>
-      <w:r>
-        <w:rPr>
-          <w:rFonts w:ascii="Arial" w:hAnsi="Arial" w:cs="Arial"/>
-          <w:sz w:val="24"/>
-          <w:szCs w:val="24"/>
-        </w:rPr>
-        <w:t>&lt;{</w:t>
-      </w:r>
-      <w:proofErr w:type="spellStart"/>
-      <w:proofErr w:type="gramEnd"/>
-      <w:r>
-        <w:rPr>
-          <w:rFonts w:ascii="Arial" w:hAnsi="Arial" w:cs="Arial"/>
-          <w:sz w:val="24"/>
-          <w:szCs w:val="24"/>
-        </w:rPr>
-        <w:t>dateFormat</w:t>
-      </w:r>
-      <w:proofErr w:type="spellEnd"/>
-      <w:r>
-        <w:rPr>
-          <w:rFonts w:ascii="Arial" w:hAnsi="Arial" w:cs="Arial"/>
-          <w:sz w:val="24"/>
-          <w:szCs w:val="24"/>
-        </w:rPr>
-        <w:t>(</w:t>
-      </w:r>
-      <w:proofErr w:type="spellStart"/>
-      <w:r>
-        <w:rPr>
-          <w:rFonts w:ascii="Arial" w:hAnsi="Arial" w:cs="Arial"/>
-          <w:sz w:val="24"/>
-          <w:szCs w:val="24"/>
-        </w:rPr>
-        <w:t>applicationDate</w:t>
-      </w:r>
-      <w:proofErr w:type="spellEnd"/>
-      <w:r>
-        <w:rPr>
-          <w:rFonts w:ascii="Arial" w:hAnsi="Arial" w:cs="Arial"/>
-          <w:sz w:val="24"/>
-          <w:szCs w:val="24"/>
-        </w:rPr>
-        <w:t xml:space="preserve">, ‘d MMMM </w:t>
-      </w:r>
-      <w:proofErr w:type="spellStart"/>
-      <w:r>
-        <w:rPr>
-          <w:rFonts w:ascii="Arial" w:hAnsi="Arial" w:cs="Arial"/>
-          <w:sz w:val="24"/>
-          <w:szCs w:val="24"/>
-        </w:rPr>
-        <w:t>yyyy</w:t>
-      </w:r>
-      <w:proofErr w:type="spellEnd"/>
-      <w:r>
-        <w:rPr>
-          <w:rFonts w:ascii="Arial" w:hAnsi="Arial" w:cs="Arial"/>
-          <w:sz w:val="24"/>
-          <w:szCs w:val="24"/>
-        </w:rPr>
-        <w:t xml:space="preserve">’)}&gt;&gt; </w:t>
-      </w:r>
-      <w:r>
-        <w:rPr>
-          <w:rFonts w:ascii="Arial" w:hAnsi="Arial" w:cs="Arial"/>
-          <w:sz w:val="24"/>
-          <w:szCs w:val="24"/>
-        </w:rPr>
-        <w:t xml:space="preserve">will take place on </w:t>
-      </w:r>
-      <w:bookmarkStart w:id="1" w:name="_Hlk114667986"/>
-      <w:r>
-        <w:rPr>
-          <w:rFonts w:ascii="Arial" w:hAnsi="Arial" w:cs="Arial"/>
-          <w:sz w:val="24"/>
-          <w:szCs w:val="24"/>
-        </w:rPr>
-        <w:t>&lt;&lt;</w:t>
-      </w:r>
-      <w:r>
-        <w:rPr>
-          <w:rFonts w:ascii="Arial" w:hAnsi="Arial" w:cs="Arial"/>
-          <w:sz w:val="24"/>
-          <w:szCs w:val="24"/>
-        </w:rPr>
-        <w:t>{</w:t>
-      </w:r>
-      <w:proofErr w:type="spellStart"/>
-      <w:r>
-        <w:rPr>
-          <w:rFonts w:ascii="Arial" w:hAnsi="Arial" w:cs="Arial"/>
-          <w:sz w:val="24"/>
-          <w:szCs w:val="24"/>
-        </w:rPr>
-        <w:t>dateFormat</w:t>
-      </w:r>
-      <w:proofErr w:type="spellEnd"/>
-      <w:r>
-        <w:rPr>
-          <w:rFonts w:ascii="Arial" w:hAnsi="Arial" w:cs="Arial"/>
-          <w:sz w:val="24"/>
-          <w:szCs w:val="24"/>
-        </w:rPr>
-        <w:t>(</w:t>
-      </w:r>
-      <w:proofErr w:type="spellStart"/>
-      <w:r>
-        <w:rPr>
-          <w:rFonts w:ascii="Arial" w:hAnsi="Arial" w:cs="Arial"/>
-          <w:sz w:val="24"/>
-          <w:szCs w:val="24"/>
-        </w:rPr>
-        <w:t>hearingDate</w:t>
-      </w:r>
-      <w:proofErr w:type="spellEnd"/>
-      <w:r>
-        <w:rPr>
-          <w:rFonts w:ascii="Arial" w:hAnsi="Arial" w:cs="Arial"/>
-          <w:sz w:val="24"/>
-          <w:szCs w:val="24"/>
-        </w:rPr>
-        <w:t xml:space="preserve">, ‘d MMMM </w:t>
-      </w:r>
-      <w:proofErr w:type="spellStart"/>
-      <w:r>
-        <w:rPr>
-          <w:rFonts w:ascii="Arial" w:hAnsi="Arial" w:cs="Arial"/>
-          <w:sz w:val="24"/>
-          <w:szCs w:val="24"/>
-        </w:rPr>
-        <w:t>yyyy</w:t>
-      </w:r>
-      <w:proofErr w:type="spellEnd"/>
-      <w:r>
-        <w:rPr>
-          <w:rFonts w:ascii="Arial" w:hAnsi="Arial" w:cs="Arial"/>
-          <w:sz w:val="24"/>
-          <w:szCs w:val="24"/>
-        </w:rPr>
-        <w:t>’)}&gt;</w:t>
-      </w:r>
-      <w:r>
-        <w:rPr>
-          <w:rFonts w:ascii="Arial" w:hAnsi="Arial" w:cs="Arial"/>
-          <w:sz w:val="24"/>
-          <w:szCs w:val="24"/>
-        </w:rPr>
-        <w:t xml:space="preserve">&gt; </w:t>
-      </w:r>
-      <w:bookmarkEnd w:id="1"/>
-      <w:r>
-        <w:rPr>
-          <w:rFonts w:ascii="Arial" w:hAnsi="Arial" w:cs="Arial"/>
-          <w:sz w:val="24"/>
-          <w:szCs w:val="24"/>
-        </w:rPr>
-        <w:t xml:space="preserve">at </w:t>
-      </w:r>
-      <w:r>
-        <w:rPr>
-          <w:rFonts w:ascii="Arial" w:hAnsi="Arial" w:cs="Arial"/>
-          <w:sz w:val="24"/>
-          <w:szCs w:val="24"/>
-        </w:rPr>
-        <w:t>&lt;</w:t>
-      </w:r>
-      <w:r>
-        <w:rPr>
-          <w:rFonts w:ascii="Arial" w:hAnsi="Arial" w:cs="Arial"/>
-          <w:sz w:val="24"/>
-          <w:szCs w:val="24"/>
-        </w:rPr>
-        <w:t>&lt;</w:t>
-      </w:r>
-      <w:proofErr w:type="spellStart"/>
-      <w:r>
-        <w:rPr>
-          <w:rFonts w:ascii="Arial" w:hAnsi="Arial" w:cs="Arial"/>
-          <w:sz w:val="24"/>
-          <w:szCs w:val="24"/>
-        </w:rPr>
-        <w:t>hearingTime</w:t>
-      </w:r>
-      <w:proofErr w:type="spellEnd"/>
-      <w:r>
-        <w:rPr>
-          <w:rFonts w:ascii="Arial" w:hAnsi="Arial" w:cs="Arial"/>
-          <w:sz w:val="24"/>
-          <w:szCs w:val="24"/>
-        </w:rPr>
-        <w:t>&gt;</w:t>
+      <w:r>
+        <w:rPr>
+          <w:rFonts w:ascii="Arial" w:hAnsi="Arial" w:cs="Arial"/>
+          <w:sz w:val="24"/>
+          <w:szCs w:val="24"/>
+        </w:rPr>
+        <w:t>&lt;hearingTime&gt;</w:t>
       </w:r>
       <w:r>
         <w:rPr>
@@ -1680,25 +1334,7 @@
           <w:sz w:val="24"/>
           <w:szCs w:val="24"/>
         </w:rPr>
-        <w:t>&lt;</w:t>
-      </w:r>
-      <w:proofErr w:type="spellStart"/>
-      <w:r>
-        <w:rPr>
-          <w:rFonts w:ascii="Arial" w:hAnsi="Arial" w:cs="Arial"/>
-          <w:sz w:val="24"/>
-          <w:szCs w:val="24"/>
-        </w:rPr>
-        <w:t>hearingType</w:t>
-      </w:r>
-      <w:proofErr w:type="spellEnd"/>
-      <w:r>
-        <w:rPr>
-          <w:rFonts w:ascii="Arial" w:hAnsi="Arial" w:cs="Arial"/>
-          <w:sz w:val="24"/>
-          <w:szCs w:val="24"/>
-        </w:rPr>
-        <w:t>&gt;</w:t>
+        <w:t>&lt;hearingType&gt;</w:t>
       </w:r>
       <w:r>
         <w:rPr>
@@ -1715,16 +1351,23 @@
           <w:sz w:val="16"/>
           <w:szCs w:val="16"/>
         </w:rPr>
-        <w:t>&lt;&lt;cs</w:t>
-      </w:r>
-      <w:proofErr w:type="gramStart"/>
+        <w:t>&lt;&lt;cs_</w:t>
+      </w:r>
       <w:r>
         <w:rPr>
           <w:rFonts w:ascii="Arial" w:hAnsi="Arial" w:cs="Arial"/>
           <w:sz w:val="16"/>
           <w:szCs w:val="16"/>
         </w:rPr>
-        <w:t>_</w:t>
+        <w:t>{hearingType==</w:t>
+      </w:r>
+      <w:r>
+        <w:rPr>
+          <w:rFonts w:ascii="Arial" w:hAnsi="Arial" w:cs="Arial"/>
+          <w:highlight w:val="yellow"/>
+          <w:lang w:val="en-US"/>
+        </w:rPr>
+        <w:t>‘</w:t>
       </w:r>
       <w:r>
         <w:rPr>
@@ -1732,50 +1375,88 @@
           <w:sz w:val="16"/>
           <w:szCs w:val="16"/>
         </w:rPr>
-        <w:t>{</w:t>
-      </w:r>
-      <w:proofErr w:type="spellStart"/>
-      <w:proofErr w:type="gramEnd"/>
+        <w:t>in person</w:t>
+      </w:r>
+      <w:r>
+        <w:rPr>
+          <w:rFonts w:ascii="Arial" w:hAnsi="Arial" w:cs="Arial"/>
+          <w:highlight w:val="yellow"/>
+          <w:lang w:val="en-US"/>
+        </w:rPr>
+        <w:t>’</w:t>
+      </w:r>
       <w:r>
         <w:rPr>
           <w:rFonts w:ascii="Arial" w:hAnsi="Arial" w:cs="Arial"/>
           <w:sz w:val="16"/>
           <w:szCs w:val="16"/>
         </w:rPr>
-        <w:t>hearingType</w:t>
-      </w:r>
-      <w:proofErr w:type="spellEnd"/>
+        <w:t>}</w:t>
+      </w:r>
       <w:r>
         <w:rPr>
           <w:rFonts w:ascii="Arial" w:hAnsi="Arial" w:cs="Arial"/>
           <w:sz w:val="16"/>
           <w:szCs w:val="16"/>
         </w:rPr>
-        <w:t>==</w:t>
-      </w:r>
-      <w:r>
-        <w:rPr>
-          <w:rFonts w:ascii="Arial" w:hAnsi="Arial" w:cs="Arial"/>
-          <w:highlight w:val="yellow"/>
-          <w:lang w:val="en-US"/>
-        </w:rPr>
-        <w:t>‘</w:t>
-      </w:r>
-      <w:r>
+        <w:t>&gt;&gt;</w:t>
+      </w:r>
+    </w:p>
+    <w:p>
+      <w:pPr>
+        <w:spacing w:line="240" w:lineRule="auto"/>
+        <w:rPr>
+          <w:rFonts w:ascii="Arial" w:hAnsi="Arial" w:cs="Arial"/>
+          <w:color w:val="000000" w:themeColor="text1"/>
+          <w:sz w:val="24"/>
+          <w:szCs w:val="24"/>
+        </w:rPr>
+      </w:pPr>
+    </w:p>
+    <w:p>
+      <w:pPr>
+        <w:spacing w:line="240" w:lineRule="auto"/>
         <w:rPr>
           <w:rFonts w:ascii="Arial" w:hAnsi="Arial" w:cs="Arial"/>
           <w:sz w:val="16"/>
           <w:szCs w:val="16"/>
         </w:rPr>
-        <w:t>in person</w:t>
-      </w:r>
-      <w:r>
-        <w:rPr>
-          <w:rFonts w:ascii="Arial" w:hAnsi="Arial" w:cs="Arial"/>
-          <w:highlight w:val="yellow"/>
-          <w:lang w:val="en-US"/>
-        </w:rPr>
-        <w:t>’</w:t>
+      </w:pPr>
+      <w:r>
+        <w:rPr>
+          <w:rFonts w:ascii="Arial" w:hAnsi="Arial" w:cs="Arial"/>
+          <w:color w:val="000000" w:themeColor="text1"/>
+          <w:sz w:val="24"/>
+          <w:szCs w:val="24"/>
+        </w:rPr>
+        <w:t>at &lt;</w:t>
+      </w:r>
+      <w:r>
+        <w:rPr>
+          <w:rFonts w:ascii="Arial" w:hAnsi="Arial" w:cs="Arial"/>
+          <w:color w:val="000000" w:themeColor="text1"/>
+          <w:sz w:val="24"/>
+          <w:szCs w:val="24"/>
+        </w:rPr>
+        <w:t>&lt;court</w:t>
+      </w:r>
+      <w:r>
+        <w:rPr>
+          <w:rFonts w:ascii="Arial" w:hAnsi="Arial" w:cs="Arial"/>
+          <w:color w:val="000000" w:themeColor="text1"/>
+          <w:sz w:val="24"/>
+          <w:szCs w:val="24"/>
+        </w:rPr>
+        <w:t>&gt;</w:t>
+      </w:r>
+      <w:r>
+        <w:rPr>
+          <w:rFonts w:ascii="Arial" w:hAnsi="Arial" w:cs="Arial"/>
+          <w:color w:val="000000" w:themeColor="text1"/>
+          <w:sz w:val="24"/>
+          <w:szCs w:val="24"/>
+        </w:rPr>
+        <w:t>&gt;</w:t>
       </w:r>
       <w:r>
         <w:rPr>
@@ -1783,72 +1464,109 @@
           <w:sz w:val="16"/>
           <w:szCs w:val="16"/>
         </w:rPr>
-        <w:t>}</w:t>
-      </w:r>
-      <w:r>
+        <w:t>&lt;&lt;es_ &gt;&gt;</w:t>
+      </w:r>
+    </w:p>
+    <w:p>
+      <w:pPr>
+        <w:spacing w:line="240" w:lineRule="auto"/>
         <w:rPr>
           <w:rFonts w:ascii="Arial" w:hAnsi="Arial" w:cs="Arial"/>
           <w:sz w:val="16"/>
           <w:szCs w:val="16"/>
         </w:rPr>
-        <w:t>&gt;&gt;</w:t>
-      </w:r>
+      </w:pPr>
     </w:p>
     <w:p>
       <w:pPr>
         <w:spacing w:line="240" w:lineRule="auto"/>
         <w:rPr>
           <w:rFonts w:ascii="Arial" w:hAnsi="Arial" w:cs="Arial"/>
-          <w:color w:val="000000" w:themeColor="text1"/>
-          <w:sz w:val="24"/>
-          <w:szCs w:val="24"/>
-        </w:rPr>
-      </w:pPr>
-    </w:p>
-    <w:p>
-      <w:pPr>
-        <w:spacing w:line="240" w:lineRule="auto"/>
+          <w:sz w:val="24"/>
+          <w:szCs w:val="24"/>
+        </w:rPr>
+      </w:pPr>
+      <w:r>
+        <w:rPr>
+          <w:rFonts w:ascii="Arial" w:hAnsi="Arial" w:cs="Arial"/>
+          <w:sz w:val="24"/>
+          <w:szCs w:val="24"/>
+        </w:rPr>
+        <w:t>The time estimate for the</w:t>
+      </w:r>
+      <w:r>
+        <w:rPr>
+          <w:rFonts w:ascii="Arial" w:hAnsi="Arial" w:cs="Arial"/>
+          <w:sz w:val="24"/>
+          <w:szCs w:val="24"/>
+        </w:rPr>
+        <w:t xml:space="preserve"> </w:t>
+      </w:r>
+      <w:r>
+        <w:rPr>
+          <w:rFonts w:ascii="Arial" w:hAnsi="Arial" w:cs="Arial"/>
+          <w:sz w:val="24"/>
+          <w:szCs w:val="24"/>
+        </w:rPr>
+        <w:t>hearing</w:t>
+      </w:r>
+      <w:r>
+        <w:rPr>
+          <w:rFonts w:ascii="Arial" w:hAnsi="Arial" w:cs="Arial"/>
+          <w:sz w:val="24"/>
+          <w:szCs w:val="24"/>
+        </w:rPr>
+        <w:t xml:space="preserve"> </w:t>
+      </w:r>
+      <w:r>
+        <w:rPr>
+          <w:rFonts w:ascii="Arial" w:hAnsi="Arial" w:cs="Arial"/>
+          <w:sz w:val="24"/>
+          <w:szCs w:val="24"/>
+        </w:rPr>
+        <w:t>is</w:t>
+      </w:r>
+      <w:r>
+        <w:rPr>
+          <w:rFonts w:ascii="Arial" w:hAnsi="Arial" w:cs="Arial"/>
+          <w:sz w:val="24"/>
+          <w:szCs w:val="24"/>
+        </w:rPr>
+        <w:t xml:space="preserve"> </w:t>
+      </w:r>
+      <w:bookmarkStart w:id="3" w:name="_Hlk114659958"/>
+      <w:r>
+        <w:rPr>
+          <w:rFonts w:ascii="Arial" w:hAnsi="Arial" w:cs="Arial"/>
+          <w:sz w:val="24"/>
+          <w:szCs w:val="24"/>
+        </w:rPr>
+        <w:t>&lt;</w:t>
+      </w:r>
+      <w:r>
+        <w:rPr>
+          <w:rFonts w:ascii="Arial" w:hAnsi="Arial" w:cs="Arial"/>
+          <w:sz w:val="24"/>
+          <w:szCs w:val="24"/>
+        </w:rPr>
+        <w:t>&lt;hearingDuration&gt;</w:t>
+      </w:r>
+      <w:r>
+        <w:rPr>
+          <w:rFonts w:ascii="Arial" w:hAnsi="Arial" w:cs="Arial"/>
+          <w:sz w:val="24"/>
+          <w:szCs w:val="24"/>
+        </w:rPr>
+        <w:t>&gt;.</w:t>
+      </w:r>
+      <w:bookmarkEnd w:id="3"/>
+      <w:r>
         <w:rPr>
           <w:rFonts w:ascii="Arial" w:hAnsi="Arial" w:cs="Arial"/>
           <w:sz w:val="16"/>
           <w:szCs w:val="16"/>
         </w:rPr>
-      </w:pPr>
-      <w:r>
-        <w:rPr>
-          <w:rFonts w:ascii="Arial" w:hAnsi="Arial" w:cs="Arial"/>
-          <w:color w:val="000000" w:themeColor="text1"/>
-          <w:sz w:val="24"/>
-          <w:szCs w:val="24"/>
-        </w:rPr>
-        <w:t>at &lt;</w:t>
-      </w:r>
-      <w:r>
-        <w:rPr>
-          <w:rFonts w:ascii="Arial" w:hAnsi="Arial" w:cs="Arial"/>
-          <w:color w:val="000000" w:themeColor="text1"/>
-          <w:sz w:val="24"/>
-          <w:szCs w:val="24"/>
-        </w:rPr>
-        <w:t>&lt;court</w:t>
-      </w:r>
-      <w:r>
-        <w:rPr>
-          <w:rFonts w:ascii="Arial" w:hAnsi="Arial" w:cs="Arial"/>
-          <w:color w:val="000000" w:themeColor="text1"/>
-          <w:sz w:val="24"/>
-          <w:szCs w:val="24"/>
-        </w:rPr>
-        <w:t>&gt;</w:t>
-      </w:r>
-      <w:r>
-        <w:rPr>
-          <w:rFonts w:ascii="Arial" w:hAnsi="Arial" w:cs="Arial"/>
-          <w:color w:val="000000" w:themeColor="text1"/>
-          <w:sz w:val="24"/>
-          <w:szCs w:val="24"/>
-        </w:rPr>
-        <w:t>&gt;</w:t>
+        <w:t>&lt;&lt;cs_</w:t>
       </w:r>
       <w:r>
         <w:rPr>
@@ -1856,163 +1574,7 @@
           <w:sz w:val="16"/>
           <w:szCs w:val="16"/>
         </w:rPr>
-        <w:t>&lt;&lt;es_ &gt;&gt;</w:t>
-      </w:r>
-    </w:p>
-    <w:p>
-      <w:pPr>
-        <w:spacing w:line="240" w:lineRule="auto"/>
-        <w:rPr>
-          <w:rFonts w:ascii="Arial" w:hAnsi="Arial" w:cs="Arial"/>
-          <w:sz w:val="16"/>
-          <w:szCs w:val="16"/>
-        </w:rPr>
-      </w:pPr>
-    </w:p>
-    <w:p>
-      <w:pPr>
-        <w:spacing w:line="240" w:lineRule="auto"/>
-        <w:rPr>
-          <w:rFonts w:ascii="Arial" w:hAnsi="Arial" w:cs="Arial"/>
-          <w:sz w:val="24"/>
-          <w:szCs w:val="24"/>
-        </w:rPr>
-      </w:pPr>
-      <w:r>
-        <w:rPr>
-          <w:rFonts w:ascii="Arial" w:hAnsi="Arial" w:cs="Arial"/>
-          <w:sz w:val="24"/>
-          <w:szCs w:val="24"/>
-        </w:rPr>
-        <w:t>The time estimate for the</w:t>
-      </w:r>
-      <w:r>
-        <w:rPr>
-          <w:rFonts w:ascii="Arial" w:hAnsi="Arial" w:cs="Arial"/>
-          <w:sz w:val="24"/>
-          <w:szCs w:val="24"/>
-        </w:rPr>
-        <w:t xml:space="preserve"> </w:t>
-      </w:r>
-      <w:r>
-        <w:rPr>
-          <w:rFonts w:ascii="Arial" w:hAnsi="Arial" w:cs="Arial"/>
-          <w:sz w:val="24"/>
-          <w:szCs w:val="24"/>
-        </w:rPr>
-        <w:t>hearing</w:t>
-      </w:r>
-      <w:r>
-        <w:rPr>
-          <w:rFonts w:ascii="Arial" w:hAnsi="Arial" w:cs="Arial"/>
-          <w:sz w:val="24"/>
-          <w:szCs w:val="24"/>
-        </w:rPr>
-        <w:t xml:space="preserve"> </w:t>
-      </w:r>
-      <w:r>
-        <w:rPr>
-          <w:rFonts w:ascii="Arial" w:hAnsi="Arial" w:cs="Arial"/>
-          <w:sz w:val="24"/>
-          <w:szCs w:val="24"/>
-        </w:rPr>
-        <w:t>is</w:t>
-      </w:r>
-      <w:r>
-        <w:rPr>
-          <w:rFonts w:ascii="Arial" w:hAnsi="Arial" w:cs="Arial"/>
-          <w:sz w:val="24"/>
-          <w:szCs w:val="24"/>
-        </w:rPr>
-        <w:t xml:space="preserve"> </w:t>
-      </w:r>
-      <w:bookmarkStart w:id="3" w:name="_Hlk114659958"/>
-      <w:r>
-        <w:rPr>
-          <w:rFonts w:ascii="Arial" w:hAnsi="Arial" w:cs="Arial"/>
-          <w:sz w:val="24"/>
-          <w:szCs w:val="24"/>
-        </w:rPr>
-        <w:t>&lt;</w:t>
-      </w:r>
-      <w:r>
-        <w:rPr>
-          <w:rFonts w:ascii="Arial" w:hAnsi="Arial" w:cs="Arial"/>
-          <w:sz w:val="24"/>
-          <w:szCs w:val="24"/>
-        </w:rPr>
-        <w:t>&lt;</w:t>
-      </w:r>
-      <w:proofErr w:type="spellStart"/>
-      <w:r>
-        <w:rPr>
-          <w:rFonts w:ascii="Arial" w:hAnsi="Arial" w:cs="Arial"/>
-          <w:sz w:val="24"/>
-          <w:szCs w:val="24"/>
-        </w:rPr>
-        <w:t>hearingDuration</w:t>
-      </w:r>
-      <w:proofErr w:type="spellEnd"/>
-      <w:r>
-        <w:rPr>
-          <w:rFonts w:ascii="Arial" w:hAnsi="Arial" w:cs="Arial"/>
-          <w:sz w:val="24"/>
-          <w:szCs w:val="24"/>
-        </w:rPr>
-        <w:t>&gt;</w:t>
-      </w:r>
-      <w:proofErr w:type="gramStart"/>
-      <w:r>
-        <w:rPr>
-          <w:rFonts w:ascii="Arial" w:hAnsi="Arial" w:cs="Arial"/>
-          <w:sz w:val="24"/>
-          <w:szCs w:val="24"/>
-        </w:rPr>
-        <w:t>&gt;.</w:t>
-      </w:r>
-      <w:bookmarkEnd w:id="3"/>
-      <w:r>
-        <w:rPr>
-          <w:rFonts w:ascii="Arial" w:hAnsi="Arial" w:cs="Arial"/>
-          <w:sz w:val="16"/>
-          <w:szCs w:val="16"/>
-        </w:rPr>
-        <w:t>&lt;</w:t>
-      </w:r>
-      <w:proofErr w:type="gramEnd"/>
-      <w:r>
-        <w:rPr>
-          <w:rFonts w:ascii="Arial" w:hAnsi="Arial" w:cs="Arial"/>
-          <w:sz w:val="16"/>
-          <w:szCs w:val="16"/>
-        </w:rPr>
-        <w:t>&lt;cs_</w:t>
-      </w:r>
-      <w:r>
-        <w:rPr>
-          <w:rFonts w:ascii="Arial" w:hAnsi="Arial" w:cs="Arial"/>
-          <w:sz w:val="16"/>
-          <w:szCs w:val="16"/>
-        </w:rPr>
-        <w:t>{</w:t>
-      </w:r>
-      <w:proofErr w:type="spellStart"/>
-      <w:r>
-        <w:rPr>
-          <w:rFonts w:ascii="Arial" w:hAnsi="Arial" w:cs="Arial"/>
-          <w:sz w:val="16"/>
-          <w:szCs w:val="16"/>
-        </w:rPr>
-        <w:t>additionalInfo</w:t>
-      </w:r>
-      <w:proofErr w:type="spellEnd"/>
-      <w:r>
-        <w:rPr>
-          <w:rFonts w:ascii="Arial" w:hAnsi="Arial" w:cs="Arial"/>
-          <w:sz w:val="16"/>
-          <w:szCs w:val="16"/>
-        </w:rPr>
-        <w:t>!=</w:t>
+        <w:t>{additionalInfo!=</w:t>
       </w:r>
       <w:r>
         <w:rPr>
@@ -2072,25 +1634,7 @@
           <w:sz w:val="24"/>
           <w:szCs w:val="24"/>
         </w:rPr>
-        <w:t>&lt;</w:t>
-      </w:r>
-      <w:proofErr w:type="spellStart"/>
-      <w:r>
-        <w:rPr>
-          <w:rFonts w:ascii="Arial" w:hAnsi="Arial" w:cs="Arial"/>
-          <w:sz w:val="24"/>
-          <w:szCs w:val="24"/>
-        </w:rPr>
-        <w:t>additionalInfo</w:t>
-      </w:r>
-      <w:proofErr w:type="spellEnd"/>
-      <w:r>
-        <w:rPr>
-          <w:rFonts w:ascii="Arial" w:hAnsi="Arial" w:cs="Arial"/>
-          <w:sz w:val="24"/>
-          <w:szCs w:val="24"/>
-        </w:rPr>
-        <w:t>&gt;</w:t>
+        <w:t>&lt;additionalInfo&gt;</w:t>
       </w:r>
       <w:r>
         <w:rPr>
@@ -2137,6 +1681,7 @@
           <w:sz w:val="24"/>
           <w:szCs w:val="24"/>
         </w:rPr>
+        <w:lastRenderedPageBreak/>
         <w:t xml:space="preserve">Please note: </w:t>
       </w:r>
       <w:r>
@@ -2153,33 +1698,15 @@
           <w:sz w:val="24"/>
           <w:szCs w:val="24"/>
         </w:rPr>
-        <w:t xml:space="preserve">a different court hearing </w:t>
-      </w:r>
-      <w:proofErr w:type="gramStart"/>
-      <w:r>
-        <w:rPr>
-          <w:rFonts w:ascii="Arial" w:hAnsi="Arial" w:cs="Arial"/>
-          <w:sz w:val="24"/>
-          <w:szCs w:val="24"/>
-        </w:rPr>
-        <w:t>centre</w:t>
-      </w:r>
-      <w:r>
-        <w:rPr>
-          <w:rFonts w:ascii="Arial" w:hAnsi="Arial" w:cs="Arial"/>
-          <w:sz w:val="24"/>
-          <w:szCs w:val="24"/>
-        </w:rPr>
-        <w:t>,</w:t>
-      </w:r>
-      <w:proofErr w:type="gramEnd"/>
-      <w:r>
-        <w:rPr>
-          <w:rFonts w:ascii="Arial" w:hAnsi="Arial" w:cs="Arial"/>
-          <w:sz w:val="24"/>
-          <w:szCs w:val="24"/>
-        </w:rPr>
-        <w:t xml:space="preserve"> in which case you will be notified.</w:t>
+        <w:t>a different court hearing centre</w:t>
+      </w:r>
+      <w:r>
+        <w:rPr>
+          <w:rFonts w:ascii="Arial" w:hAnsi="Arial" w:cs="Arial"/>
+          <w:sz w:val="24"/>
+          <w:szCs w:val="24"/>
+        </w:rPr>
+        <w:t>, in which case you will be notified.</w:t>
       </w:r>
     </w:p>
     <w:sectPr>

</xml_diff>

<commit_message>
CIV-7095 hide/display GA hearing notice (#2337)
* CIV-7095 and CIV-7148, hide/display ga doc at main based on ga with without notice

* CIV-7095 hearing notice template

* CIV-7095 checkstyle

* CIV-7095 update ga hearing doc template

* CIV-7095 sonar

* CIV-7095 explain method that uses reflection; replace stream variable with meaningful name

* CIV-7095 remove claimant 2

* CIV-7095 add comment to ga doc collections

---------

Co-authored-by: vasudevganesanhmcts <100689363+vasudevganesanhmcts@users.noreply.github.com>
</commit_message>
<xml_diff>
--- a/docker/docmosis/templates/CV-UNS-GAP-ENG-01074.docx
+++ b/docker/docmosis/templates/CV-UNS-GAP-ENG-01074.docx
@@ -399,14 +399,14 @@
         <w:tblLook w:val="04A0" w:firstRow="1" w:lastRow="0" w:firstColumn="1" w:lastColumn="0" w:noHBand="0" w:noVBand="1"/>
       </w:tblPr>
       <w:tblGrid>
-        <w:gridCol w:w="3245"/>
-        <w:gridCol w:w="3245"/>
-        <w:gridCol w:w="3246"/>
+        <w:gridCol w:w="3976"/>
+        <w:gridCol w:w="2308"/>
+        <w:gridCol w:w="3462"/>
       </w:tblGrid>
       <w:tr>
         <w:tc>
           <w:tcPr>
-            <w:tcW w:w="3245" w:type="dxa"/>
+            <w:tcW w:w="3976" w:type="dxa"/>
           </w:tcPr>
           <w:p>
             <w:pPr>
@@ -419,16 +419,64 @@
             <w:r>
               <w:rPr>
                 <w:rFonts w:ascii="Arial" w:hAnsi="Arial" w:cs="Arial"/>
+                <w:sz w:val="16"/>
+                <w:szCs w:val="16"/>
+              </w:rPr>
+              <w:t>&lt;&lt;cs_claimant</w:t>
+            </w:r>
+            <w:r>
+              <w:rPr>
+                <w:rFonts w:ascii="Arial" w:hAnsi="Arial" w:cs="Arial"/>
+                <w:sz w:val="16"/>
+                <w:szCs w:val="16"/>
+              </w:rPr>
+              <w:t>1</w:t>
+            </w:r>
+            <w:r>
+              <w:rPr>
+                <w:rFonts w:ascii="Arial" w:hAnsi="Arial" w:cs="Arial"/>
+                <w:sz w:val="16"/>
+                <w:szCs w:val="16"/>
+              </w:rPr>
+              <w:t>exists&gt;&gt;</w:t>
+            </w:r>
+            <w:r>
+              <w:rPr>
+                <w:rFonts w:ascii="Arial" w:hAnsi="Arial" w:cs="Arial"/>
                 <w:sz w:val="24"/>
                 <w:szCs w:val="24"/>
               </w:rPr>
               <w:t>&lt;&lt;claimant&gt;&gt;</w:t>
+            </w:r>
+            <w:r>
+              <w:rPr>
+                <w:rFonts w:ascii="Arial" w:hAnsi="Arial" w:cs="Arial"/>
+                <w:sz w:val="16"/>
+                <w:szCs w:val="16"/>
+              </w:rPr>
+              <w:t>&lt;&lt;es_claimant</w:t>
+            </w:r>
+            <w:r>
+              <w:rPr>
+                <w:rFonts w:ascii="Arial" w:hAnsi="Arial" w:cs="Arial"/>
+                <w:sz w:val="16"/>
+                <w:szCs w:val="16"/>
+              </w:rPr>
+              <w:t>1</w:t>
+            </w:r>
+            <w:r>
+              <w:rPr>
+                <w:rFonts w:ascii="Arial" w:hAnsi="Arial" w:cs="Arial"/>
+                <w:sz w:val="16"/>
+                <w:szCs w:val="16"/>
+              </w:rPr>
+              <w:t>exists&gt;&gt;</w:t>
             </w:r>
           </w:p>
         </w:tc>
         <w:tc>
           <w:tcPr>
-            <w:tcW w:w="3245" w:type="dxa"/>
+            <w:tcW w:w="2308" w:type="dxa"/>
           </w:tcPr>
           <w:p>
             <w:pPr>
@@ -441,14 +489,38 @@
             <w:r>
               <w:rPr>
                 <w:rFonts w:ascii="Arial" w:hAnsi="Arial" w:cs="Arial"/>
-                <w:sz w:val="24"/>
-                <w:szCs w:val="24"/>
+                <w:sz w:val="16"/>
+                <w:szCs w:val="16"/>
+              </w:rPr>
+              <w:t>&lt;&lt;cs_claimant</w:t>
+            </w:r>
+            <w:r>
+              <w:rPr>
+                <w:rFonts w:ascii="Arial" w:hAnsi="Arial" w:cs="Arial"/>
+                <w:sz w:val="16"/>
+                <w:szCs w:val="16"/>
               </w:rPr>
               <w:t>1</w:t>
             </w:r>
             <w:r>
               <w:rPr>
                 <w:rFonts w:ascii="Arial" w:hAnsi="Arial" w:cs="Arial"/>
+                <w:sz w:val="16"/>
+                <w:szCs w:val="16"/>
+              </w:rPr>
+              <w:t>exists&gt;&gt;</w:t>
+            </w:r>
+            <w:r>
+              <w:rPr>
+                <w:rFonts w:ascii="Arial" w:hAnsi="Arial" w:cs="Arial"/>
+                <w:sz w:val="24"/>
+                <w:szCs w:val="24"/>
+              </w:rPr>
+              <w:t>1</w:t>
+            </w:r>
+            <w:r>
+              <w:rPr>
+                <w:rFonts w:ascii="Arial" w:hAnsi="Arial" w:cs="Arial"/>
                 <w:sz w:val="24"/>
                 <w:szCs w:val="24"/>
                 <w:vertAlign w:val="superscript"/>
@@ -462,6 +534,30 @@
                 <w:szCs w:val="24"/>
               </w:rPr>
               <w:t xml:space="preserve"> Claimant</w:t>
+            </w:r>
+            <w:r>
+              <w:rPr>
+                <w:rFonts w:ascii="Arial" w:hAnsi="Arial" w:cs="Arial"/>
+                <w:sz w:val="16"/>
+                <w:szCs w:val="16"/>
+              </w:rPr>
+              <w:t>&lt;&lt;es_claimant</w:t>
+            </w:r>
+            <w:r>
+              <w:rPr>
+                <w:rFonts w:ascii="Arial" w:hAnsi="Arial" w:cs="Arial"/>
+                <w:sz w:val="16"/>
+                <w:szCs w:val="16"/>
+              </w:rPr>
+              <w:t>1</w:t>
+            </w:r>
+            <w:r>
+              <w:rPr>
+                <w:rFonts w:ascii="Arial" w:hAnsi="Arial" w:cs="Arial"/>
+                <w:sz w:val="16"/>
+                <w:szCs w:val="16"/>
+              </w:rPr>
+              <w:t>exists&gt;&gt;</w:t>
             </w:r>
             <w:r>
               <w:rPr>
@@ -475,7 +571,7 @@
         </w:tc>
         <w:tc>
           <w:tcPr>
-            <w:tcW w:w="3246" w:type="dxa"/>
+            <w:tcW w:w="3462" w:type="dxa"/>
           </w:tcPr>
           <w:p>
             <w:pPr>
@@ -488,10 +584,58 @@
             <w:r>
               <w:rPr>
                 <w:rFonts w:ascii="Arial" w:hAnsi="Arial" w:cs="Arial"/>
+                <w:sz w:val="16"/>
+                <w:szCs w:val="16"/>
+              </w:rPr>
+              <w:t>&lt;&lt;cs_claimant</w:t>
+            </w:r>
+            <w:r>
+              <w:rPr>
+                <w:rFonts w:ascii="Arial" w:hAnsi="Arial" w:cs="Arial"/>
+                <w:sz w:val="16"/>
+                <w:szCs w:val="16"/>
+              </w:rPr>
+              <w:t>1</w:t>
+            </w:r>
+            <w:r>
+              <w:rPr>
+                <w:rFonts w:ascii="Arial" w:hAnsi="Arial" w:cs="Arial"/>
+                <w:sz w:val="16"/>
+                <w:szCs w:val="16"/>
+              </w:rPr>
+              <w:t>exists&gt;&gt;</w:t>
+            </w:r>
+            <w:r>
+              <w:rPr>
+                <w:rFonts w:ascii="Arial" w:hAnsi="Arial" w:cs="Arial"/>
                 <w:sz w:val="24"/>
                 <w:szCs w:val="24"/>
               </w:rPr>
               <w:t>Reference number: &lt;&lt;claimantReference&gt;&gt;</w:t>
+            </w:r>
+            <w:r>
+              <w:rPr>
+                <w:rFonts w:ascii="Arial" w:hAnsi="Arial" w:cs="Arial"/>
+                <w:sz w:val="16"/>
+                <w:szCs w:val="16"/>
+              </w:rPr>
+              <w:t>&lt;&lt;es_claimant</w:t>
+            </w:r>
+            <w:r>
+              <w:rPr>
+                <w:rFonts w:ascii="Arial" w:hAnsi="Arial" w:cs="Arial"/>
+                <w:sz w:val="16"/>
+                <w:szCs w:val="16"/>
+              </w:rPr>
+              <w:t>1</w:t>
+            </w:r>
+            <w:r>
+              <w:rPr>
+                <w:rFonts w:ascii="Arial" w:hAnsi="Arial" w:cs="Arial"/>
+                <w:sz w:val="16"/>
+                <w:szCs w:val="16"/>
+              </w:rPr>
+              <w:t>exists&gt;&gt;</w:t>
             </w:r>
           </w:p>
         </w:tc>
@@ -499,57 +643,8 @@
       <w:tr>
         <w:tc>
           <w:tcPr>
-            <w:tcW w:w="3245" w:type="dxa"/>
+            <w:tcW w:w="3976" w:type="dxa"/>
           </w:tcPr>
-          <w:p>
-            <w:pPr>
-              <w:rPr>
-                <w:rFonts w:ascii="Arial" w:hAnsi="Arial" w:cs="Arial"/>
-                <w:sz w:val="16"/>
-                <w:szCs w:val="16"/>
-              </w:rPr>
-            </w:pPr>
-            <w:r>
-              <w:rPr>
-                <w:rFonts w:ascii="Arial" w:hAnsi="Arial" w:cs="Arial"/>
-                <w:sz w:val="16"/>
-                <w:szCs w:val="16"/>
-              </w:rPr>
-              <w:t>&lt;&lt;cs_claimant2exists&gt;&gt;</w:t>
-            </w:r>
-            <w:r>
-              <w:rPr>
-                <w:rFonts w:ascii="Arial" w:hAnsi="Arial" w:cs="Arial"/>
-                <w:sz w:val="16"/>
-                <w:szCs w:val="16"/>
-              </w:rPr>
-              <w:t xml:space="preserve"> </w:t>
-            </w:r>
-            <w:r>
-              <w:rPr>
-                <w:rFonts w:ascii="Arial" w:hAnsi="Arial" w:cs="Arial"/>
-                <w:sz w:val="24"/>
-                <w:szCs w:val="24"/>
-              </w:rPr>
-              <w:t xml:space="preserve">&lt;&lt;claimant2&gt;&gt; </w:t>
-            </w:r>
-            <w:r>
-              <w:rPr>
-                <w:rFonts w:ascii="Arial" w:hAnsi="Arial" w:cs="Arial"/>
-                <w:sz w:val="24"/>
-                <w:szCs w:val="24"/>
-              </w:rPr>
-              <w:t xml:space="preserve">&lt;&lt;cs_false&gt;&gt;&lt;&lt;es_&gt;&gt; </w:t>
-            </w:r>
-            <w:r>
-              <w:rPr>
-                <w:rFonts w:ascii="Arial" w:hAnsi="Arial" w:cs="Arial"/>
-                <w:sz w:val="16"/>
-                <w:szCs w:val="16"/>
-              </w:rPr>
-              <w:t>&lt;&lt;es_claimant2exists&gt;&gt;</w:t>
-            </w:r>
-          </w:p>
           <w:p>
             <w:pPr>
               <w:rPr>
@@ -562,110 +657,37 @@
         </w:tc>
         <w:tc>
           <w:tcPr>
-            <w:tcW w:w="3245" w:type="dxa"/>
+            <w:tcW w:w="2308" w:type="dxa"/>
           </w:tcPr>
           <w:p>
             <w:pPr>
               <w:rPr>
                 <w:rFonts w:ascii="Arial" w:hAnsi="Arial" w:cs="Arial"/>
-                <w:sz w:val="24"/>
-                <w:szCs w:val="24"/>
+                <w:sz w:val="16"/>
+                <w:szCs w:val="16"/>
               </w:rPr>
             </w:pPr>
-            <w:r>
-              <w:rPr>
-                <w:rFonts w:ascii="Arial" w:hAnsi="Arial" w:cs="Arial"/>
-                <w:sz w:val="16"/>
-                <w:szCs w:val="16"/>
-              </w:rPr>
-              <w:t>&lt;&lt;cs_claimant2exists&gt;&gt;</w:t>
-            </w:r>
-            <w:r>
-              <w:rPr>
-                <w:rFonts w:ascii="Arial" w:hAnsi="Arial" w:cs="Arial"/>
-                <w:sz w:val="24"/>
-                <w:szCs w:val="24"/>
-              </w:rPr>
-              <w:t>2</w:t>
-            </w:r>
-            <w:r>
-              <w:rPr>
-                <w:rFonts w:ascii="Arial" w:hAnsi="Arial" w:cs="Arial"/>
-                <w:sz w:val="24"/>
-                <w:szCs w:val="24"/>
-                <w:vertAlign w:val="superscript"/>
-              </w:rPr>
-              <w:t>nd</w:t>
-            </w:r>
-            <w:r>
-              <w:rPr>
-                <w:rFonts w:ascii="Arial" w:hAnsi="Arial" w:cs="Arial"/>
-                <w:sz w:val="24"/>
-                <w:szCs w:val="24"/>
-              </w:rPr>
-              <w:t xml:space="preserve"> Claimant </w:t>
-            </w:r>
-            <w:r>
-              <w:rPr>
-                <w:rFonts w:ascii="Arial" w:hAnsi="Arial" w:cs="Arial"/>
-                <w:sz w:val="16"/>
-                <w:szCs w:val="16"/>
-              </w:rPr>
-              <w:t>&lt;&lt;es_claimant2exists&gt;&gt;</w:t>
-            </w:r>
           </w:p>
         </w:tc>
         <w:tc>
           <w:tcPr>
-            <w:tcW w:w="3246" w:type="dxa"/>
+            <w:tcW w:w="3462" w:type="dxa"/>
           </w:tcPr>
           <w:p>
             <w:pPr>
               <w:rPr>
                 <w:rFonts w:ascii="Arial" w:hAnsi="Arial" w:cs="Arial"/>
-                <w:sz w:val="24"/>
-                <w:szCs w:val="24"/>
+                <w:sz w:val="16"/>
+                <w:szCs w:val="16"/>
               </w:rPr>
             </w:pPr>
-            <w:r>
-              <w:rPr>
-                <w:rFonts w:ascii="Arial" w:hAnsi="Arial" w:cs="Arial"/>
-                <w:sz w:val="16"/>
-                <w:szCs w:val="16"/>
-              </w:rPr>
-              <w:t>&lt;&lt;cs_claimant2exists&gt;&gt;</w:t>
-            </w:r>
-            <w:r>
-              <w:rPr>
-                <w:rFonts w:ascii="Arial" w:hAnsi="Arial" w:cs="Arial"/>
-                <w:sz w:val="16"/>
-                <w:szCs w:val="16"/>
-              </w:rPr>
-              <w:t xml:space="preserve"> </w:t>
-            </w:r>
-            <w:r>
-              <w:rPr>
-                <w:rFonts w:ascii="Arial" w:hAnsi="Arial" w:cs="Arial"/>
-                <w:sz w:val="24"/>
-                <w:szCs w:val="24"/>
-              </w:rPr>
-              <w:t xml:space="preserve">Reference number: &lt;&lt;claimantReference2&gt;&gt; </w:t>
-            </w:r>
-            <w:r>
-              <w:rPr>
-                <w:rFonts w:ascii="Arial" w:hAnsi="Arial" w:cs="Arial"/>
-                <w:sz w:val="16"/>
-                <w:szCs w:val="16"/>
-              </w:rPr>
-              <w:t>&lt;&lt;es_claimant2exists&gt;&gt;</w:t>
-            </w:r>
           </w:p>
         </w:tc>
       </w:tr>
       <w:tr>
         <w:tc>
           <w:tcPr>
-            <w:tcW w:w="3245" w:type="dxa"/>
+            <w:tcW w:w="3976" w:type="dxa"/>
           </w:tcPr>
           <w:p>
             <w:pPr>
@@ -678,16 +700,64 @@
             <w:r>
               <w:rPr>
                 <w:rFonts w:ascii="Arial" w:hAnsi="Arial" w:cs="Arial"/>
+                <w:sz w:val="16"/>
+                <w:szCs w:val="16"/>
+              </w:rPr>
+              <w:t>&lt;&lt;cs_defendant</w:t>
+            </w:r>
+            <w:r>
+              <w:rPr>
+                <w:rFonts w:ascii="Arial" w:hAnsi="Arial" w:cs="Arial"/>
+                <w:sz w:val="16"/>
+                <w:szCs w:val="16"/>
+              </w:rPr>
+              <w:t>1</w:t>
+            </w:r>
+            <w:r>
+              <w:rPr>
+                <w:rFonts w:ascii="Arial" w:hAnsi="Arial" w:cs="Arial"/>
+                <w:sz w:val="16"/>
+                <w:szCs w:val="16"/>
+              </w:rPr>
+              <w:t>exists&gt;&gt;</w:t>
+            </w:r>
+            <w:r>
+              <w:rPr>
+                <w:rFonts w:ascii="Arial" w:hAnsi="Arial" w:cs="Arial"/>
                 <w:sz w:val="24"/>
                 <w:szCs w:val="24"/>
               </w:rPr>
               <w:t>&lt;&lt;defendant&gt;&gt;</w:t>
+            </w:r>
+            <w:r>
+              <w:rPr>
+                <w:rFonts w:ascii="Arial" w:hAnsi="Arial" w:cs="Arial"/>
+                <w:sz w:val="16"/>
+                <w:szCs w:val="16"/>
+              </w:rPr>
+              <w:t>&lt;&lt;es_defendant</w:t>
+            </w:r>
+            <w:r>
+              <w:rPr>
+                <w:rFonts w:ascii="Arial" w:hAnsi="Arial" w:cs="Arial"/>
+                <w:sz w:val="16"/>
+                <w:szCs w:val="16"/>
+              </w:rPr>
+              <w:t>1</w:t>
+            </w:r>
+            <w:r>
+              <w:rPr>
+                <w:rFonts w:ascii="Arial" w:hAnsi="Arial" w:cs="Arial"/>
+                <w:sz w:val="16"/>
+                <w:szCs w:val="16"/>
+              </w:rPr>
+              <w:t>exists&gt;&gt;</w:t>
             </w:r>
           </w:p>
         </w:tc>
         <w:tc>
           <w:tcPr>
-            <w:tcW w:w="3245" w:type="dxa"/>
+            <w:tcW w:w="2308" w:type="dxa"/>
           </w:tcPr>
           <w:p>
             <w:pPr>
@@ -700,14 +770,38 @@
             <w:r>
               <w:rPr>
                 <w:rFonts w:ascii="Arial" w:hAnsi="Arial" w:cs="Arial"/>
-                <w:sz w:val="24"/>
-                <w:szCs w:val="24"/>
+                <w:sz w:val="16"/>
+                <w:szCs w:val="16"/>
+              </w:rPr>
+              <w:t>&lt;&lt;cs_defendant</w:t>
+            </w:r>
+            <w:r>
+              <w:rPr>
+                <w:rFonts w:ascii="Arial" w:hAnsi="Arial" w:cs="Arial"/>
+                <w:sz w:val="16"/>
+                <w:szCs w:val="16"/>
               </w:rPr>
               <w:t>1</w:t>
             </w:r>
             <w:r>
               <w:rPr>
                 <w:rFonts w:ascii="Arial" w:hAnsi="Arial" w:cs="Arial"/>
+                <w:sz w:val="16"/>
+                <w:szCs w:val="16"/>
+              </w:rPr>
+              <w:t>exists&gt;&gt;</w:t>
+            </w:r>
+            <w:r>
+              <w:rPr>
+                <w:rFonts w:ascii="Arial" w:hAnsi="Arial" w:cs="Arial"/>
+                <w:sz w:val="24"/>
+                <w:szCs w:val="24"/>
+              </w:rPr>
+              <w:t>1</w:t>
+            </w:r>
+            <w:r>
+              <w:rPr>
+                <w:rFonts w:ascii="Arial" w:hAnsi="Arial" w:cs="Arial"/>
                 <w:sz w:val="24"/>
                 <w:szCs w:val="24"/>
                 <w:vertAlign w:val="superscript"/>
@@ -725,16 +819,32 @@
             <w:r>
               <w:rPr>
                 <w:rFonts w:ascii="Arial" w:hAnsi="Arial" w:cs="Arial"/>
-                <w:sz w:val="24"/>
-                <w:szCs w:val="24"/>
-              </w:rPr>
-              <w:tab/>
+                <w:sz w:val="16"/>
+                <w:szCs w:val="16"/>
+              </w:rPr>
+              <w:t>&lt;&lt;es_defendant</w:t>
+            </w:r>
+            <w:r>
+              <w:rPr>
+                <w:rFonts w:ascii="Arial" w:hAnsi="Arial" w:cs="Arial"/>
+                <w:sz w:val="16"/>
+                <w:szCs w:val="16"/>
+              </w:rPr>
+              <w:t>1</w:t>
+            </w:r>
+            <w:r>
+              <w:rPr>
+                <w:rFonts w:ascii="Arial" w:hAnsi="Arial" w:cs="Arial"/>
+                <w:sz w:val="16"/>
+                <w:szCs w:val="16"/>
+              </w:rPr>
+              <w:t>exists&gt;&gt;</w:t>
             </w:r>
           </w:p>
         </w:tc>
         <w:tc>
           <w:tcPr>
-            <w:tcW w:w="3246" w:type="dxa"/>
+            <w:tcW w:w="3462" w:type="dxa"/>
           </w:tcPr>
           <w:p>
             <w:pPr>
@@ -747,10 +857,58 @@
             <w:r>
               <w:rPr>
                 <w:rFonts w:ascii="Arial" w:hAnsi="Arial" w:cs="Arial"/>
+                <w:sz w:val="16"/>
+                <w:szCs w:val="16"/>
+              </w:rPr>
+              <w:t>&lt;&lt;cs_defendant</w:t>
+            </w:r>
+            <w:r>
+              <w:rPr>
+                <w:rFonts w:ascii="Arial" w:hAnsi="Arial" w:cs="Arial"/>
+                <w:sz w:val="16"/>
+                <w:szCs w:val="16"/>
+              </w:rPr>
+              <w:t>1</w:t>
+            </w:r>
+            <w:r>
+              <w:rPr>
+                <w:rFonts w:ascii="Arial" w:hAnsi="Arial" w:cs="Arial"/>
+                <w:sz w:val="16"/>
+                <w:szCs w:val="16"/>
+              </w:rPr>
+              <w:t>exists&gt;&gt;</w:t>
+            </w:r>
+            <w:r>
+              <w:rPr>
+                <w:rFonts w:ascii="Arial" w:hAnsi="Arial" w:cs="Arial"/>
                 <w:sz w:val="24"/>
                 <w:szCs w:val="24"/>
               </w:rPr>
               <w:t>Reference number: &lt;&lt;defendantReference&gt;&gt;</w:t>
+            </w:r>
+            <w:r>
+              <w:rPr>
+                <w:rFonts w:ascii="Arial" w:hAnsi="Arial" w:cs="Arial"/>
+                <w:sz w:val="16"/>
+                <w:szCs w:val="16"/>
+              </w:rPr>
+              <w:t>&lt;&lt;es_defendant</w:t>
+            </w:r>
+            <w:r>
+              <w:rPr>
+                <w:rFonts w:ascii="Arial" w:hAnsi="Arial" w:cs="Arial"/>
+                <w:sz w:val="16"/>
+                <w:szCs w:val="16"/>
+              </w:rPr>
+              <w:t>1</w:t>
+            </w:r>
+            <w:r>
+              <w:rPr>
+                <w:rFonts w:ascii="Arial" w:hAnsi="Arial" w:cs="Arial"/>
+                <w:sz w:val="16"/>
+                <w:szCs w:val="16"/>
+              </w:rPr>
+              <w:t>exists&gt;&gt;</w:t>
             </w:r>
           </w:p>
         </w:tc>
@@ -758,7 +916,7 @@
       <w:tr>
         <w:tc>
           <w:tcPr>
-            <w:tcW w:w="3245" w:type="dxa"/>
+            <w:tcW w:w="3976" w:type="dxa"/>
           </w:tcPr>
           <w:p>
             <w:pPr>
@@ -804,7 +962,7 @@
         </w:tc>
         <w:tc>
           <w:tcPr>
-            <w:tcW w:w="3245" w:type="dxa"/>
+            <w:tcW w:w="2308" w:type="dxa"/>
           </w:tcPr>
           <w:p>
             <w:pPr>
@@ -859,7 +1017,7 @@
         </w:tc>
         <w:tc>
           <w:tcPr>
-            <w:tcW w:w="3246" w:type="dxa"/>
+            <w:tcW w:w="3462" w:type="dxa"/>
           </w:tcPr>
           <w:p>
             <w:pPr>

</xml_diff>

<commit_message>
Update Hearing notice doc template
</commit_message>
<xml_diff>
--- a/docker/docmosis/templates/CV-UNS-GAP-ENG-01074.docx
+++ b/docker/docmosis/templates/CV-UNS-GAP-ENG-01074.docx
@@ -1552,6 +1552,7 @@
         </w:rPr>
         <w:t>&gt;</w:t>
       </w:r>
+      <w:proofErr w:type="gramStart"/>
       <w:r>
         <w:rPr>
           <w:rFonts w:ascii="Arial" w:hAnsi="Arial" w:cs="Arial"/>
@@ -1561,22 +1562,30 @@
         <w:t>&gt;</w:t>
       </w:r>
       <w:bookmarkEnd w:id="2"/>
+      <w:r>
+        <w:rPr>
+          <w:rFonts w:ascii="Arial" w:hAnsi="Arial" w:cs="Arial"/>
+          <w:sz w:val="24"/>
+          <w:szCs w:val="24"/>
+        </w:rPr>
+        <w:t>.</w:t>
+      </w:r>
       <w:r>
         <w:rPr>
           <w:rFonts w:ascii="Arial" w:hAnsi="Arial" w:cs="Arial"/>
           <w:sz w:val="16"/>
           <w:szCs w:val="16"/>
         </w:rPr>
-        <w:t>&lt;&lt;cs</w:t>
-      </w:r>
-      <w:proofErr w:type="gramStart"/>
+        <w:t>&lt;</w:t>
+      </w:r>
+      <w:proofErr w:type="gramEnd"/>
       <w:r>
         <w:rPr>
           <w:rFonts w:ascii="Arial" w:hAnsi="Arial" w:cs="Arial"/>
           <w:sz w:val="16"/>
           <w:szCs w:val="16"/>
         </w:rPr>
-        <w:t>_</w:t>
+        <w:t>&lt;cs_</w:t>
       </w:r>
       <w:r>
         <w:rPr>
@@ -1587,7 +1596,6 @@
         <w:t>{</w:t>
       </w:r>
       <w:proofErr w:type="spellStart"/>
-      <w:proofErr w:type="gramEnd"/>
       <w:r>
         <w:rPr>
           <w:rFonts w:ascii="Arial" w:hAnsi="Arial" w:cs="Arial"/>

</xml_diff>